<commit_message>
complete report & presentation
- needs review
</commit_message>
<xml_diff>
--- a/doc/report.docx
+++ b/doc/report.docx
@@ -64,6 +64,12 @@
               </w:rPr>
               <w:t xml:space="preserve"> – Project</w:t>
             </w:r>
+            <w:r>
+              <w:rPr>
+                <w:lang w:val="en-GB"/>
+              </w:rPr>
+              <w:t xml:space="preserve"> Report</w:t>
+            </w:r>
           </w:p>
           <w:p>
             <w:pPr>
@@ -98,9 +104,16 @@
             </w:r>
             <w:r>
               <w:rPr>
+                <w:i/>
                 <w:lang w:val="en-GB"/>
               </w:rPr>
-              <w:t>TinyDuino Platform</w:t>
+              <w:t>TinyDuino</w:t>
+            </w:r>
+            <w:r>
+              <w:rPr>
+                <w:lang w:val="en-GB"/>
+              </w:rPr>
+              <w:t xml:space="preserve"> Platform</w:t>
             </w:r>
           </w:p>
           <w:p>
@@ -123,6 +136,13 @@
                 <w:lang w:val="en-GB"/>
               </w:rPr>
               <w:t>Thomas Reto Strub</w:t>
+            </w:r>
+            <w:r>
+              <w:rPr>
+                <w:b/>
+                <w:lang w:val="en-GB"/>
+              </w:rPr>
+              <w:t xml:space="preserve"> (strut1)</w:t>
             </w:r>
           </w:p>
           <w:p>
@@ -233,30 +253,9 @@
         </w:sectPr>
       </w:pPr>
     </w:p>
-    <w:p>
-      <w:pPr>
-        <w:pStyle w:val="Inhaltsverzeichnis"/>
-        <w:spacing w:line="100" w:lineRule="atLeast"/>
-        <w:rPr>
-          <w:lang w:val="en-GB"/>
-        </w:rPr>
-      </w:pPr>
-      <w:r>
-        <w:rPr>
-          <w:lang w:val="en-GB"/>
-        </w:rPr>
-        <w:lastRenderedPageBreak/>
-        <w:t>Executive Summary</w:t>
-      </w:r>
-    </w:p>
     <w:p/>
-    <w:p>
-      <w:bookmarkStart w:id="0" w:name="_GoBack"/>
-      <w:bookmarkEnd w:id="0"/>
-      <w:r>
-        <w:t>…</w:t>
-      </w:r>
-    </w:p>
+    <w:p/>
+    <w:p/>
     <w:p/>
     <w:p/>
     <w:p>
@@ -310,7 +309,7 @@
         </w:rPr>
         <w:fldChar w:fldCharType="separate"/>
       </w:r>
-      <w:hyperlink w:anchor="_Toc485994763" w:history="1">
+      <w:hyperlink w:anchor="_Toc486016419" w:history="1">
         <w:r>
           <w:rPr>
             <w:rStyle w:val="Hyperlink"/>
@@ -335,7 +334,7 @@
             <w:noProof/>
             <w:lang w:val="en-GB"/>
           </w:rPr>
-          <w:t>Project Description</w:t>
+          <w:t>Project Goals</w:t>
         </w:r>
         <w:r>
           <w:rPr>
@@ -356,7 +355,7 @@
             <w:noProof/>
             <w:webHidden/>
           </w:rPr>
-          <w:instrText xml:space="preserve"> PAGEREF _Toc485994763 \h </w:instrText>
+          <w:instrText xml:space="preserve"> PAGEREF _Toc486016419 \h </w:instrText>
         </w:r>
         <w:r>
           <w:rPr>
@@ -376,7 +375,7 @@
             <w:noProof/>
             <w:webHidden/>
           </w:rPr>
-          <w:t>3</w:t>
+          <w:t>2</w:t>
         </w:r>
         <w:r>
           <w:rPr>
@@ -389,7 +388,7 @@
     </w:p>
     <w:p>
       <w:pPr>
-        <w:pStyle w:val="TOC2"/>
+        <w:pStyle w:val="TOC1"/>
         <w:rPr>
           <w:rFonts w:asciiTheme="minorHAnsi" w:eastAsiaTheme="minorEastAsia" w:hAnsiTheme="minorHAnsi" w:cstheme="minorBidi"/>
           <w:noProof/>
@@ -398,14 +397,32 @@
           <w:lang w:val="en-GB" w:eastAsia="en-GB"/>
         </w:rPr>
       </w:pPr>
-      <w:hyperlink w:anchor="_Toc485994764" w:history="1">
+      <w:hyperlink w:anchor="_Toc486016420" w:history="1">
         <w:r>
           <w:rPr>
             <w:rStyle w:val="Hyperlink"/>
             <w:noProof/>
             <w:lang w:val="en-GB"/>
           </w:rPr>
-          <w:t>1.1 Goals</w:t>
+          <w:t>2</w:t>
+        </w:r>
+        <w:r>
+          <w:rPr>
+            <w:rFonts w:asciiTheme="minorHAnsi" w:eastAsiaTheme="minorEastAsia" w:hAnsiTheme="minorHAnsi" w:cstheme="minorBidi"/>
+            <w:noProof/>
+            <w:sz w:val="22"/>
+            <w:szCs w:val="22"/>
+            <w:lang w:val="en-GB" w:eastAsia="en-GB"/>
+          </w:rPr>
+          <w:tab/>
+        </w:r>
+        <w:r>
+          <w:rPr>
+            <w:rStyle w:val="Hyperlink"/>
+            <w:noProof/>
+            <w:lang w:val="en-GB"/>
+          </w:rPr>
+          <w:t>Implementation Steps</w:t>
         </w:r>
         <w:r>
           <w:rPr>
@@ -426,7 +443,7 @@
             <w:noProof/>
             <w:webHidden/>
           </w:rPr>
-          <w:instrText xml:space="preserve"> PAGEREF _Toc485994764 \h </w:instrText>
+          <w:instrText xml:space="preserve"> PAGEREF _Toc486016420 \h </w:instrText>
         </w:r>
         <w:r>
           <w:rPr>
@@ -446,7 +463,7 @@
             <w:noProof/>
             <w:webHidden/>
           </w:rPr>
-          <w:t>3</w:t>
+          <w:t>2</w:t>
         </w:r>
         <w:r>
           <w:rPr>
@@ -459,7 +476,7 @@
     </w:p>
     <w:p>
       <w:pPr>
-        <w:pStyle w:val="TOC2"/>
+        <w:pStyle w:val="TOC1"/>
         <w:rPr>
           <w:rFonts w:asciiTheme="minorHAnsi" w:eastAsiaTheme="minorEastAsia" w:hAnsiTheme="minorHAnsi" w:cstheme="minorBidi"/>
           <w:noProof/>
@@ -468,84 +485,14 @@
           <w:lang w:val="en-GB" w:eastAsia="en-GB"/>
         </w:rPr>
       </w:pPr>
-      <w:hyperlink w:anchor="_Toc485994765" w:history="1">
+      <w:hyperlink w:anchor="_Toc486016421" w:history="1">
         <w:r>
           <w:rPr>
             <w:rStyle w:val="Hyperlink"/>
             <w:noProof/>
             <w:lang w:val="en-GB"/>
           </w:rPr>
-          <w:t>1.2 Steps</w:t>
-        </w:r>
-        <w:r>
-          <w:rPr>
-            <w:noProof/>
-            <w:webHidden/>
-          </w:rPr>
-          <w:tab/>
-        </w:r>
-        <w:r>
-          <w:rPr>
-            <w:noProof/>
-            <w:webHidden/>
-          </w:rPr>
-          <w:fldChar w:fldCharType="begin"/>
-        </w:r>
-        <w:r>
-          <w:rPr>
-            <w:noProof/>
-            <w:webHidden/>
-          </w:rPr>
-          <w:instrText xml:space="preserve"> PAGEREF _Toc485994765 \h </w:instrText>
-        </w:r>
-        <w:r>
-          <w:rPr>
-            <w:noProof/>
-            <w:webHidden/>
-          </w:rPr>
-        </w:r>
-        <w:r>
-          <w:rPr>
-            <w:noProof/>
-            <w:webHidden/>
-          </w:rPr>
-          <w:fldChar w:fldCharType="separate"/>
-        </w:r>
-        <w:r>
-          <w:rPr>
-            <w:noProof/>
-            <w:webHidden/>
-          </w:rPr>
           <w:t>3</w:t>
-        </w:r>
-        <w:r>
-          <w:rPr>
-            <w:noProof/>
-            <w:webHidden/>
-          </w:rPr>
-          <w:fldChar w:fldCharType="end"/>
-        </w:r>
-      </w:hyperlink>
-    </w:p>
-    <w:p>
-      <w:pPr>
-        <w:pStyle w:val="TOC1"/>
-        <w:rPr>
-          <w:rFonts w:asciiTheme="minorHAnsi" w:eastAsiaTheme="minorEastAsia" w:hAnsiTheme="minorHAnsi" w:cstheme="minorBidi"/>
-          <w:noProof/>
-          <w:sz w:val="22"/>
-          <w:szCs w:val="22"/>
-          <w:lang w:val="en-GB" w:eastAsia="en-GB"/>
-        </w:rPr>
-      </w:pPr>
-      <w:hyperlink w:anchor="_Toc485994766" w:history="1">
-        <w:r>
-          <w:rPr>
-            <w:rStyle w:val="Hyperlink"/>
-            <w:noProof/>
-            <w:lang w:val="en-GB"/>
-          </w:rPr>
-          <w:t>2</w:t>
         </w:r>
         <w:r>
           <w:rPr>
@@ -584,7 +531,7 @@
             <w:noProof/>
             <w:webHidden/>
           </w:rPr>
-          <w:instrText xml:space="preserve"> PAGEREF _Toc485994766 \h </w:instrText>
+          <w:instrText xml:space="preserve"> PAGEREF _Toc486016421 \h </w:instrText>
         </w:r>
         <w:r>
           <w:rPr>
@@ -604,7 +551,7 @@
             <w:noProof/>
             <w:webHidden/>
           </w:rPr>
-          <w:t>4</w:t>
+          <w:t>2</w:t>
         </w:r>
         <w:r>
           <w:rPr>
@@ -617,7 +564,7 @@
     </w:p>
     <w:p>
       <w:pPr>
-        <w:pStyle w:val="TOC1"/>
+        <w:pStyle w:val="TOC2"/>
         <w:rPr>
           <w:rFonts w:asciiTheme="minorHAnsi" w:eastAsiaTheme="minorEastAsia" w:hAnsiTheme="minorHAnsi" w:cstheme="minorBidi"/>
           <w:noProof/>
@@ -626,14 +573,224 @@
           <w:lang w:val="en-GB" w:eastAsia="en-GB"/>
         </w:rPr>
       </w:pPr>
-      <w:hyperlink w:anchor="_Toc485994767" w:history="1">
+      <w:hyperlink w:anchor="_Toc486016422" w:history="1">
         <w:r>
           <w:rPr>
             <w:rStyle w:val="Hyperlink"/>
             <w:noProof/>
             <w:lang w:val="en-GB"/>
           </w:rPr>
-          <w:t>3</w:t>
+          <w:t>3.1 GPS Logger &amp; SD Card Storage</w:t>
+        </w:r>
+        <w:r>
+          <w:rPr>
+            <w:noProof/>
+            <w:webHidden/>
+          </w:rPr>
+          <w:tab/>
+        </w:r>
+        <w:r>
+          <w:rPr>
+            <w:noProof/>
+            <w:webHidden/>
+          </w:rPr>
+          <w:fldChar w:fldCharType="begin"/>
+        </w:r>
+        <w:r>
+          <w:rPr>
+            <w:noProof/>
+            <w:webHidden/>
+          </w:rPr>
+          <w:instrText xml:space="preserve"> PAGEREF _Toc486016422 \h </w:instrText>
+        </w:r>
+        <w:r>
+          <w:rPr>
+            <w:noProof/>
+            <w:webHidden/>
+          </w:rPr>
+        </w:r>
+        <w:r>
+          <w:rPr>
+            <w:noProof/>
+            <w:webHidden/>
+          </w:rPr>
+          <w:fldChar w:fldCharType="separate"/>
+        </w:r>
+        <w:r>
+          <w:rPr>
+            <w:noProof/>
+            <w:webHidden/>
+          </w:rPr>
+          <w:t>2</w:t>
+        </w:r>
+        <w:r>
+          <w:rPr>
+            <w:noProof/>
+            <w:webHidden/>
+          </w:rPr>
+          <w:fldChar w:fldCharType="end"/>
+        </w:r>
+      </w:hyperlink>
+    </w:p>
+    <w:p>
+      <w:pPr>
+        <w:pStyle w:val="TOC2"/>
+        <w:rPr>
+          <w:rFonts w:asciiTheme="minorHAnsi" w:eastAsiaTheme="minorEastAsia" w:hAnsiTheme="minorHAnsi" w:cstheme="minorBidi"/>
+          <w:noProof/>
+          <w:sz w:val="22"/>
+          <w:szCs w:val="22"/>
+          <w:lang w:val="en-GB" w:eastAsia="en-GB"/>
+        </w:rPr>
+      </w:pPr>
+      <w:hyperlink w:anchor="_Toc486016423" w:history="1">
+        <w:r>
+          <w:rPr>
+            <w:rStyle w:val="Hyperlink"/>
+            <w:noProof/>
+            <w:lang w:val="en-GB"/>
+          </w:rPr>
+          <w:t>3.2 WiFi Connectivity &amp; MQTT Client</w:t>
+        </w:r>
+        <w:r>
+          <w:rPr>
+            <w:noProof/>
+            <w:webHidden/>
+          </w:rPr>
+          <w:tab/>
+        </w:r>
+        <w:r>
+          <w:rPr>
+            <w:noProof/>
+            <w:webHidden/>
+          </w:rPr>
+          <w:fldChar w:fldCharType="begin"/>
+        </w:r>
+        <w:r>
+          <w:rPr>
+            <w:noProof/>
+            <w:webHidden/>
+          </w:rPr>
+          <w:instrText xml:space="preserve"> PAGEREF _Toc486016423 \h </w:instrText>
+        </w:r>
+        <w:r>
+          <w:rPr>
+            <w:noProof/>
+            <w:webHidden/>
+          </w:rPr>
+        </w:r>
+        <w:r>
+          <w:rPr>
+            <w:noProof/>
+            <w:webHidden/>
+          </w:rPr>
+          <w:fldChar w:fldCharType="separate"/>
+        </w:r>
+        <w:r>
+          <w:rPr>
+            <w:noProof/>
+            <w:webHidden/>
+          </w:rPr>
+          <w:t>2</w:t>
+        </w:r>
+        <w:r>
+          <w:rPr>
+            <w:noProof/>
+            <w:webHidden/>
+          </w:rPr>
+          <w:fldChar w:fldCharType="end"/>
+        </w:r>
+      </w:hyperlink>
+    </w:p>
+    <w:p>
+      <w:pPr>
+        <w:pStyle w:val="TOC2"/>
+        <w:rPr>
+          <w:rFonts w:asciiTheme="minorHAnsi" w:eastAsiaTheme="minorEastAsia" w:hAnsiTheme="minorHAnsi" w:cstheme="minorBidi"/>
+          <w:noProof/>
+          <w:sz w:val="22"/>
+          <w:szCs w:val="22"/>
+          <w:lang w:val="en-GB" w:eastAsia="en-GB"/>
+        </w:rPr>
+      </w:pPr>
+      <w:hyperlink w:anchor="_Toc486016424" w:history="1">
+        <w:r>
+          <w:rPr>
+            <w:rStyle w:val="Hyperlink"/>
+            <w:noProof/>
+            <w:lang w:val="en-GB"/>
+          </w:rPr>
+          <w:t>3.3 GPS Record Visualiser</w:t>
+        </w:r>
+        <w:r>
+          <w:rPr>
+            <w:noProof/>
+            <w:webHidden/>
+          </w:rPr>
+          <w:tab/>
+        </w:r>
+        <w:r>
+          <w:rPr>
+            <w:noProof/>
+            <w:webHidden/>
+          </w:rPr>
+          <w:fldChar w:fldCharType="begin"/>
+        </w:r>
+        <w:r>
+          <w:rPr>
+            <w:noProof/>
+            <w:webHidden/>
+          </w:rPr>
+          <w:instrText xml:space="preserve"> PAGEREF _Toc486016424 \h </w:instrText>
+        </w:r>
+        <w:r>
+          <w:rPr>
+            <w:noProof/>
+            <w:webHidden/>
+          </w:rPr>
+        </w:r>
+        <w:r>
+          <w:rPr>
+            <w:noProof/>
+            <w:webHidden/>
+          </w:rPr>
+          <w:fldChar w:fldCharType="separate"/>
+        </w:r>
+        <w:r>
+          <w:rPr>
+            <w:noProof/>
+            <w:webHidden/>
+          </w:rPr>
+          <w:t>2</w:t>
+        </w:r>
+        <w:r>
+          <w:rPr>
+            <w:noProof/>
+            <w:webHidden/>
+          </w:rPr>
+          <w:fldChar w:fldCharType="end"/>
+        </w:r>
+      </w:hyperlink>
+    </w:p>
+    <w:p>
+      <w:pPr>
+        <w:pStyle w:val="TOC1"/>
+        <w:rPr>
+          <w:rFonts w:asciiTheme="minorHAnsi" w:eastAsiaTheme="minorEastAsia" w:hAnsiTheme="minorHAnsi" w:cstheme="minorBidi"/>
+          <w:noProof/>
+          <w:sz w:val="22"/>
+          <w:szCs w:val="22"/>
+          <w:lang w:val="en-GB" w:eastAsia="en-GB"/>
+        </w:rPr>
+      </w:pPr>
+      <w:hyperlink w:anchor="_Toc486016425" w:history="1">
+        <w:r>
+          <w:rPr>
+            <w:rStyle w:val="Hyperlink"/>
+            <w:noProof/>
+            <w:lang w:val="en-GB"/>
+          </w:rPr>
+          <w:t>4</w:t>
         </w:r>
         <w:r>
           <w:rPr>
@@ -672,7 +829,7 @@
             <w:noProof/>
             <w:webHidden/>
           </w:rPr>
-          <w:instrText xml:space="preserve"> PAGEREF _Toc485994767 \h </w:instrText>
+          <w:instrText xml:space="preserve"> PAGEREF _Toc486016425 \h </w:instrText>
         </w:r>
         <w:r>
           <w:rPr>
@@ -692,7 +849,7 @@
             <w:noProof/>
             <w:webHidden/>
           </w:rPr>
-          <w:t>4</w:t>
+          <w:t>2</w:t>
         </w:r>
         <w:r>
           <w:rPr>
@@ -715,153 +872,1650 @@
         </w:rPr>
         <w:fldChar w:fldCharType="end"/>
       </w:r>
-      <w:r>
-        <w:rPr>
-          <w:lang w:val="en-GB"/>
-        </w:rPr>
-        <w:br w:type="page"/>
-      </w:r>
     </w:p>
     <w:p>
       <w:pPr>
+        <w:rPr>
+          <w:lang w:val="en-GB"/>
+        </w:rPr>
+      </w:pPr>
+    </w:p>
+    <w:p>
+      <w:pPr>
+        <w:rPr>
+          <w:lang w:val="en-GB"/>
+        </w:rPr>
+      </w:pPr>
+    </w:p>
+    <w:p>
+      <w:pPr>
+        <w:rPr>
+          <w:lang w:val="en-GB"/>
+        </w:rPr>
+      </w:pPr>
+    </w:p>
+    <w:p>
+      <w:pPr>
+        <w:rPr>
+          <w:lang w:val="en-GB"/>
+        </w:rPr>
+      </w:pPr>
+    </w:p>
+    <w:p>
+      <w:pPr>
         <w:pStyle w:val="Heading1"/>
         <w:rPr>
           <w:lang w:val="en-GB"/>
         </w:rPr>
       </w:pPr>
-      <w:bookmarkStart w:id="1" w:name="_Toc485994763"/>
+      <w:bookmarkStart w:id="0" w:name="_Toc486016419"/>
+      <w:r>
+        <w:rPr>
+          <w:lang w:val="en-GB"/>
+        </w:rPr>
+        <w:t xml:space="preserve">Project </w:t>
+      </w:r>
+      <w:r>
+        <w:rPr>
+          <w:lang w:val="en-GB"/>
+        </w:rPr>
+        <w:t>Goals</w:t>
+      </w:r>
+      <w:bookmarkEnd w:id="0"/>
+    </w:p>
+    <w:p>
+      <w:pPr>
+        <w:spacing w:before="60" w:after="60"/>
+        <w:rPr>
+          <w:lang w:val="en-GB"/>
+        </w:rPr>
+      </w:pPr>
+      <w:r>
+        <w:rPr>
+          <w:lang w:val="en-GB"/>
+        </w:rPr>
+        <w:t xml:space="preserve">The </w:t>
+      </w:r>
+      <w:r>
+        <w:rPr>
+          <w:lang w:val="en-GB"/>
+        </w:rPr>
+        <w:t xml:space="preserve">basic </w:t>
+      </w:r>
+      <w:r>
+        <w:rPr>
+          <w:lang w:val="en-GB"/>
+        </w:rPr>
+        <w:t xml:space="preserve">idea </w:t>
+      </w:r>
+      <w:r>
+        <w:rPr>
+          <w:lang w:val="en-GB"/>
+        </w:rPr>
+        <w:t xml:space="preserve">of my project </w:t>
+      </w:r>
+      <w:r>
+        <w:rPr>
+          <w:lang w:val="en-GB"/>
+        </w:rPr>
+        <w:t xml:space="preserve">was </w:t>
+      </w:r>
+      <w:r>
+        <w:rPr>
+          <w:lang w:val="en-GB"/>
+        </w:rPr>
+        <w:t xml:space="preserve">to create GPS tracker to track </w:t>
+      </w:r>
+      <w:r>
+        <w:rPr>
+          <w:lang w:val="en-GB"/>
+        </w:rPr>
+        <w:t xml:space="preserve">where </w:t>
+      </w:r>
+      <w:r>
+        <w:rPr>
+          <w:lang w:val="en-GB"/>
+        </w:rPr>
+        <w:t xml:space="preserve">my cat </w:t>
+      </w:r>
+      <w:r>
+        <w:rPr>
+          <w:lang w:val="en-GB"/>
+        </w:rPr>
+        <w:t>wanders every day.</w:t>
+      </w:r>
+    </w:p>
+    <w:p>
+      <w:pPr>
+        <w:pStyle w:val="ListParagraph"/>
+        <w:numPr>
+          <w:ilvl w:val="0"/>
+          <w:numId w:val="32"/>
+        </w:numPr>
+        <w:spacing w:before="60" w:after="60"/>
+        <w:rPr>
+          <w:lang w:val="en-GB"/>
+        </w:rPr>
+      </w:pPr>
+      <w:r>
+        <w:rPr>
+          <w:lang w:val="en-GB"/>
+        </w:rPr>
+        <w:t xml:space="preserve">I </w:t>
+      </w:r>
+      <w:r>
+        <w:rPr>
+          <w:lang w:val="en-GB"/>
+        </w:rPr>
+        <w:t>cho</w:t>
+      </w:r>
+      <w:r>
+        <w:rPr>
+          <w:lang w:val="en-GB"/>
+        </w:rPr>
+        <w:t xml:space="preserve">se the </w:t>
+      </w:r>
+      <w:r>
+        <w:rPr>
+          <w:i/>
+          <w:lang w:val="en-GB"/>
+        </w:rPr>
+        <w:t>TinyDuino</w:t>
+      </w:r>
+      <w:r>
+        <w:rPr>
+          <w:lang w:val="en-GB"/>
+        </w:rPr>
+        <w:t xml:space="preserve"> platform</w:t>
+      </w:r>
+      <w:r>
+        <w:rPr>
+          <w:lang w:val="en-GB"/>
+        </w:rPr>
+        <w:t>, mainly</w:t>
+      </w:r>
+      <w:r>
+        <w:rPr>
+          <w:lang w:val="en-GB"/>
+        </w:rPr>
+        <w:t xml:space="preserve"> for its size and weight. In order to attach the tracker to a small to medium sized cat</w:t>
+      </w:r>
+      <w:r>
+        <w:rPr>
+          <w:lang w:val="en-GB"/>
+        </w:rPr>
+        <w:t xml:space="preserve">, the device has to </w:t>
+      </w:r>
+      <w:r>
+        <w:rPr>
+          <w:lang w:val="en-GB"/>
+        </w:rPr>
+        <w:t>match the</w:t>
+      </w:r>
+      <w:r>
+        <w:rPr>
+          <w:lang w:val="en-GB"/>
+        </w:rPr>
+        <w:t xml:space="preserve"> strict restrictions</w:t>
+      </w:r>
+      <w:r>
+        <w:rPr>
+          <w:lang w:val="en-GB"/>
+        </w:rPr>
+        <w:t xml:space="preserve"> imposed</w:t>
+      </w:r>
+      <w:r>
+        <w:rPr>
+          <w:lang w:val="en-GB"/>
+        </w:rPr>
+        <w:t>.</w:t>
+      </w:r>
+    </w:p>
+    <w:p>
+      <w:pPr>
+        <w:pStyle w:val="ListParagraph"/>
+        <w:numPr>
+          <w:ilvl w:val="0"/>
+          <w:numId w:val="32"/>
+        </w:numPr>
+        <w:spacing w:before="60" w:after="60"/>
+        <w:rPr>
+          <w:lang w:val="en-GB"/>
+        </w:rPr>
+      </w:pPr>
+      <w:r>
+        <w:rPr>
+          <w:lang w:val="en-GB"/>
+        </w:rPr>
+        <w:t xml:space="preserve">Because the </w:t>
+      </w:r>
+      <w:r>
+        <w:rPr>
+          <w:i/>
+          <w:lang w:val="en-GB"/>
+        </w:rPr>
+        <w:t>TinyDuino</w:t>
+      </w:r>
+      <w:r>
+        <w:rPr>
+          <w:lang w:val="en-GB"/>
+        </w:rPr>
+        <w:t xml:space="preserve"> platform only supports low-level radio, Bluetooth and WiFi boards, I decided to use the WiFi board.</w:t>
+      </w:r>
+      <w:r>
+        <w:rPr>
+          <w:lang w:val="en-GB"/>
+        </w:rPr>
+        <w:t xml:space="preserve"> Neither do I want to deal with radio technology nor </w:t>
+      </w:r>
+      <w:r>
+        <w:rPr>
+          <w:lang w:val="en-GB"/>
+        </w:rPr>
+        <w:t xml:space="preserve">do I want the system to be </w:t>
+      </w:r>
+      <w:r>
+        <w:rPr>
+          <w:lang w:val="en-GB"/>
+        </w:rPr>
+        <w:t xml:space="preserve">limited </w:t>
+      </w:r>
+      <w:r>
+        <w:rPr>
+          <w:lang w:val="en-GB"/>
+        </w:rPr>
+        <w:t xml:space="preserve">to the </w:t>
+      </w:r>
+      <w:r>
+        <w:rPr>
+          <w:lang w:val="en-GB"/>
+        </w:rPr>
+        <w:t>Bluetooth</w:t>
+      </w:r>
+      <w:r>
+        <w:rPr>
+          <w:lang w:val="en-GB"/>
+        </w:rPr>
+        <w:t xml:space="preserve"> range.</w:t>
+      </w:r>
+    </w:p>
+    <w:p>
+      <w:pPr>
+        <w:pStyle w:val="ListParagraph"/>
+        <w:numPr>
+          <w:ilvl w:val="0"/>
+          <w:numId w:val="32"/>
+        </w:numPr>
+        <w:spacing w:before="60" w:after="60"/>
+        <w:rPr>
+          <w:lang w:val="en-GB"/>
+        </w:rPr>
+      </w:pPr>
+      <w:r>
+        <w:rPr>
+          <w:lang w:val="en-GB"/>
+        </w:rPr>
+        <w:t xml:space="preserve">I </w:t>
+      </w:r>
+      <w:r>
+        <w:rPr>
+          <w:lang w:val="en-GB"/>
+        </w:rPr>
+        <w:t xml:space="preserve">want the GPS tracker to be able to record the </w:t>
+      </w:r>
+      <w:r>
+        <w:rPr>
+          <w:lang w:val="en-GB"/>
+        </w:rPr>
+        <w:t>GPS positions of several hours along with their timestamps so they can be transmitted once the cat returns home.</w:t>
+      </w:r>
+      <w:r>
+        <w:rPr>
+          <w:lang w:val="en-GB"/>
+        </w:rPr>
+        <w:t xml:space="preserve"> As a security measure, I decided to use an SD card for storage instead of the also available flash memory option, I was afraid the WiFi option would not work properly and I still wanted the device to work without.</w:t>
+      </w:r>
+    </w:p>
+    <w:p>
+      <w:pPr>
+        <w:pStyle w:val="ListParagraph"/>
+        <w:numPr>
+          <w:ilvl w:val="0"/>
+          <w:numId w:val="32"/>
+        </w:numPr>
+        <w:spacing w:before="60" w:after="60"/>
+        <w:rPr>
+          <w:lang w:val="en-GB"/>
+        </w:rPr>
+      </w:pPr>
+      <w:r>
+        <w:rPr>
+          <w:lang w:val="en-GB"/>
+        </w:rPr>
+        <w:t>As a backup, I considered operating the device on a SD card only. This SD card would then have to be removed and the records accessed manually.</w:t>
+      </w:r>
+    </w:p>
+    <w:p>
+      <w:pPr>
+        <w:pStyle w:val="ListParagraph"/>
+        <w:numPr>
+          <w:ilvl w:val="0"/>
+          <w:numId w:val="32"/>
+        </w:numPr>
+        <w:spacing w:before="60" w:after="60"/>
+        <w:rPr>
+          <w:lang w:val="en-GB"/>
+        </w:rPr>
+      </w:pPr>
+      <w:r>
+        <w:rPr>
+          <w:lang w:val="en-GB"/>
+        </w:rPr>
+        <w:t xml:space="preserve">If the WiFi option does work however, </w:t>
+      </w:r>
+      <w:r>
+        <w:rPr>
+          <w:lang w:val="en-GB"/>
+        </w:rPr>
+        <w:t>the device could send an additional status message along with the current GPS position. The Raspberry Pi can then use these status messages to display a home icon on its LED matrix to signify the cat is home.</w:t>
+      </w:r>
+    </w:p>
+    <w:p>
+      <w:pPr>
+        <w:spacing w:line="240" w:lineRule="auto"/>
+        <w:rPr>
+          <w:lang w:val="en-GB"/>
+        </w:rPr>
+      </w:pPr>
+      <w:r>
+        <w:rPr>
+          <w:lang w:val="en-GB"/>
+        </w:rPr>
+        <w:br w:type="page"/>
+      </w:r>
+    </w:p>
+    <w:p>
+      <w:pPr>
+        <w:pStyle w:val="Heading1"/>
+        <w:rPr>
+          <w:lang w:val="en-GB"/>
+        </w:rPr>
+      </w:pPr>
+      <w:bookmarkStart w:id="1" w:name="_Toc486016420"/>
       <w:r>
         <w:rPr>
           <w:lang w:val="en-GB"/>
         </w:rPr>
         <w:lastRenderedPageBreak/>
-        <w:t>Project Description</w:t>
+        <w:t xml:space="preserve">Implementation </w:t>
+      </w:r>
+      <w:r>
+        <w:rPr>
+          <w:lang w:val="en-GB"/>
+        </w:rPr>
+        <w:t>Steps</w:t>
       </w:r>
       <w:bookmarkEnd w:id="1"/>
     </w:p>
     <w:p>
       <w:pPr>
-        <w:pStyle w:val="Heading2"/>
-        <w:rPr>
-          <w:lang w:val="en-GB"/>
-        </w:rPr>
-      </w:pPr>
-      <w:bookmarkStart w:id="2" w:name="_Toc485994764"/>
-      <w:r>
-        <w:rPr>
-          <w:lang w:val="en-GB"/>
-        </w:rPr>
-        <w:t>Goals</w:t>
+        <w:pStyle w:val="ListParagraph"/>
+        <w:numPr>
+          <w:ilvl w:val="0"/>
+          <w:numId w:val="33"/>
+        </w:numPr>
+        <w:spacing w:before="60" w:after="60"/>
+        <w:rPr>
+          <w:lang w:val="en-GB"/>
+        </w:rPr>
+      </w:pPr>
+      <w:r>
+        <w:rPr>
+          <w:lang w:val="en-GB"/>
+        </w:rPr>
+        <w:t xml:space="preserve">First, I </w:t>
+      </w:r>
+      <w:r>
+        <w:rPr>
+          <w:lang w:val="en-GB"/>
+        </w:rPr>
+        <w:t>assembled the boards and uploaded a first sketch (program).</w:t>
+      </w:r>
+    </w:p>
+    <w:p>
+      <w:pPr>
+        <w:spacing w:before="60" w:after="60"/>
+        <w:rPr>
+          <w:lang w:val="en-GB"/>
+        </w:rPr>
+      </w:pPr>
+      <w:r>
+        <w:rPr>
+          <w:lang w:val="en-GB"/>
+        </w:rPr>
+        <w:t>Assembling the five boards was surprisingly easy. Most boards have the same size and they all have a standardised connection</w:t>
+      </w:r>
+      <w:r>
+        <w:rPr>
+          <w:lang w:val="en-GB"/>
+        </w:rPr>
+        <w:t>.</w:t>
+      </w:r>
+      <w:r>
+        <w:rPr>
+          <w:lang w:val="en-GB"/>
+        </w:rPr>
+        <w:t xml:space="preserve"> For a first sketch, I decided to develop a simple Morse logic. </w:t>
+      </w:r>
+      <w:r>
+        <w:rPr>
+          <w:lang w:val="en-GB"/>
+        </w:rPr>
+        <w:t xml:space="preserve">This would be helpful later on because the device features no other way to </w:t>
+      </w:r>
+      <w:r>
+        <w:rPr>
+          <w:lang w:val="en-GB"/>
+        </w:rPr>
+        <w:t xml:space="preserve">print or show </w:t>
+      </w:r>
+      <w:r>
+        <w:rPr>
+          <w:lang w:val="en-GB"/>
+        </w:rPr>
+        <w:t>messages.</w:t>
+      </w:r>
+    </w:p>
+    <w:p>
+      <w:pPr>
+        <w:pStyle w:val="ListParagraph"/>
+        <w:numPr>
+          <w:ilvl w:val="0"/>
+          <w:numId w:val="33"/>
+        </w:numPr>
+        <w:spacing w:before="60" w:after="60"/>
+        <w:rPr>
+          <w:lang w:val="en-GB"/>
+        </w:rPr>
+      </w:pPr>
+      <w:r>
+        <w:rPr>
+          <w:lang w:val="en-GB"/>
+        </w:rPr>
+        <w:t>I then studied existing</w:t>
+      </w:r>
+      <w:r>
+        <w:rPr>
+          <w:lang w:val="en-GB"/>
+        </w:rPr>
+        <w:t xml:space="preserve"> </w:t>
+      </w:r>
+      <w:r>
+        <w:rPr>
+          <w:lang w:val="en-GB"/>
+        </w:rPr>
+        <w:t>libraries</w:t>
+      </w:r>
+      <w:r>
+        <w:rPr>
+          <w:lang w:val="en-GB"/>
+        </w:rPr>
+        <w:t xml:space="preserve"> </w:t>
+      </w:r>
+      <w:r>
+        <w:rPr>
+          <w:lang w:val="en-GB"/>
+        </w:rPr>
+        <w:t xml:space="preserve">for the GPS board </w:t>
+      </w:r>
+      <w:r>
+        <w:rPr>
+          <w:lang w:val="en-GB"/>
+        </w:rPr>
+        <w:t xml:space="preserve">and </w:t>
+      </w:r>
+      <w:r>
+        <w:rPr>
+          <w:lang w:val="en-GB"/>
+        </w:rPr>
+        <w:t xml:space="preserve">decided to use one that includes parsing of </w:t>
+      </w:r>
+      <w:r>
+        <w:rPr>
+          <w:lang w:val="en-GB"/>
+        </w:rPr>
+        <w:t>NMEA</w:t>
+      </w:r>
+      <w:r>
+        <w:rPr>
+          <w:lang w:val="en-GB"/>
+        </w:rPr>
+        <w:t xml:space="preserve"> messages.</w:t>
+      </w:r>
+    </w:p>
+    <w:p>
+      <w:pPr>
+        <w:spacing w:before="60" w:after="60"/>
+        <w:rPr>
+          <w:lang w:val="en-GB"/>
+        </w:rPr>
+      </w:pPr>
+      <w:r>
+        <w:rPr>
+          <w:lang w:val="en-GB"/>
+        </w:rPr>
+        <w:t xml:space="preserve">I decided to use the </w:t>
+      </w:r>
+      <w:proofErr w:type="spellStart"/>
+      <w:r>
+        <w:rPr>
+          <w:i/>
+          <w:lang w:val="en-GB"/>
+        </w:rPr>
+        <w:t>TinyGPS</w:t>
+      </w:r>
+      <w:proofErr w:type="spellEnd"/>
+      <w:r>
+        <w:rPr>
+          <w:rStyle w:val="FootnoteReference"/>
+          <w:i/>
+          <w:lang w:val="en-GB"/>
+        </w:rPr>
+        <w:footnoteReference w:id="1"/>
+      </w:r>
+      <w:r>
+        <w:rPr>
+          <w:lang w:val="en-GB"/>
+        </w:rPr>
+        <w:t xml:space="preserve"> library</w:t>
+      </w:r>
+      <w:r>
+        <w:rPr>
+          <w:lang w:val="en-GB"/>
+        </w:rPr>
+        <w:t xml:space="preserve"> instead of using both a GPS board library and a second one to parse the NMEA</w:t>
+      </w:r>
+      <w:r>
+        <w:rPr>
+          <w:rStyle w:val="FootnoteReference"/>
+          <w:lang w:val="en-GB"/>
+        </w:rPr>
+        <w:footnoteReference w:id="2"/>
+      </w:r>
+      <w:r>
+        <w:rPr>
+          <w:lang w:val="en-GB"/>
+        </w:rPr>
+        <w:t xml:space="preserve"> messages</w:t>
+      </w:r>
+      <w:r>
+        <w:rPr>
+          <w:lang w:val="en-GB"/>
+        </w:rPr>
+        <w:t>. Early on, it became clear to me I did not want to parse these messages myself because there are a number of messages that all contain different data. To fetch all information necessary, a number of messages have to be parsed and the data has to be cached.</w:t>
+      </w:r>
+    </w:p>
+    <w:p>
+      <w:pPr>
+        <w:spacing w:before="60" w:after="60"/>
+        <w:rPr>
+          <w:lang w:val="en-GB"/>
+        </w:rPr>
+      </w:pPr>
+      <w:r>
+        <w:rPr>
+          <w:lang w:val="en-GB"/>
+        </w:rPr>
+        <w:t xml:space="preserve">I also had to discover the </w:t>
+      </w:r>
+      <w:proofErr w:type="spellStart"/>
+      <w:r>
+        <w:rPr>
+          <w:i/>
+          <w:lang w:val="en-GB"/>
+        </w:rPr>
+        <w:t>TinyGPS</w:t>
+      </w:r>
+      <w:proofErr w:type="spellEnd"/>
+      <w:r>
+        <w:rPr>
+          <w:lang w:val="en-GB"/>
+        </w:rPr>
+        <w:t xml:space="preserve"> library is very heavy on the extremely limited memory. Both the code and the variable memory</w:t>
+      </w:r>
+      <w:r>
+        <w:rPr>
+          <w:lang w:val="en-GB"/>
+        </w:rPr>
+        <w:t xml:space="preserve"> is put </w:t>
+      </w:r>
+      <w:r>
+        <w:rPr>
+          <w:lang w:val="en-GB"/>
+        </w:rPr>
+        <w:t>under considerable stress and the compiler warns the sketch might become unstable and memory should be freed.</w:t>
+      </w:r>
+      <w:r>
+        <w:rPr>
+          <w:lang w:val="en-GB"/>
+        </w:rPr>
+        <w:t xml:space="preserve"> If no floating-point numbers are used, the instructions to deal with them does not have to be loaded on the device, saving </w:t>
+      </w:r>
+      <w:r>
+        <w:rPr>
+          <w:lang w:val="en-GB"/>
+        </w:rPr>
+        <w:t xml:space="preserve">some </w:t>
+      </w:r>
+      <w:r>
+        <w:rPr>
+          <w:lang w:val="en-GB"/>
+        </w:rPr>
+        <w:t>code space.</w:t>
+      </w:r>
+    </w:p>
+    <w:p>
+      <w:pPr>
+        <w:pStyle w:val="ListParagraph"/>
+        <w:numPr>
+          <w:ilvl w:val="0"/>
+          <w:numId w:val="33"/>
+        </w:numPr>
+        <w:spacing w:before="60" w:after="60"/>
+        <w:rPr>
+          <w:lang w:val="en-GB"/>
+        </w:rPr>
+      </w:pPr>
+      <w:r>
+        <w:rPr>
+          <w:lang w:val="en-GB"/>
+        </w:rPr>
+        <w:t>To store information to the SD card, there is a standard library already included.</w:t>
+      </w:r>
+    </w:p>
+    <w:p>
+      <w:pPr>
+        <w:spacing w:before="60" w:after="60"/>
+        <w:rPr>
+          <w:lang w:val="en-GB"/>
+        </w:rPr>
+      </w:pPr>
+      <w:r>
+        <w:rPr>
+          <w:lang w:val="en-GB"/>
+        </w:rPr>
+        <w:t xml:space="preserve">Saving data to the SD card was comparably easy, however I discovered early on that SD card access is everything </w:t>
+      </w:r>
+      <w:r>
+        <w:rPr>
+          <w:lang w:val="en-GB"/>
+        </w:rPr>
+        <w:t>but</w:t>
+      </w:r>
+      <w:r>
+        <w:rPr>
+          <w:lang w:val="en-GB"/>
+        </w:rPr>
+        <w:t xml:space="preserve"> reliable.</w:t>
+      </w:r>
+      <w:r>
+        <w:rPr>
+          <w:lang w:val="en-GB"/>
+        </w:rPr>
+        <w:t xml:space="preserve"> Unfortunately, the sketch stopped working at this point and I realised I could no longer use the LED to send in Morse code. This conflict is not documented, however.</w:t>
+      </w:r>
+    </w:p>
+    <w:p>
+      <w:pPr>
+        <w:pStyle w:val="ListParagraph"/>
+        <w:numPr>
+          <w:ilvl w:val="0"/>
+          <w:numId w:val="33"/>
+        </w:numPr>
+        <w:spacing w:before="60" w:after="60"/>
+        <w:rPr>
+          <w:lang w:val="en-GB"/>
+        </w:rPr>
+      </w:pPr>
+      <w:r>
+        <w:rPr>
+          <w:lang w:val="en-GB"/>
+        </w:rPr>
+        <w:t xml:space="preserve">At this stage, I tried to fix a few </w:t>
+      </w:r>
+      <w:r>
+        <w:rPr>
+          <w:lang w:val="en-GB"/>
+        </w:rPr>
+        <w:t xml:space="preserve">encountered </w:t>
+      </w:r>
+      <w:r>
+        <w:rPr>
+          <w:lang w:val="en-GB"/>
+        </w:rPr>
+        <w:t>problems</w:t>
+      </w:r>
+      <w:r>
+        <w:rPr>
+          <w:lang w:val="en-GB"/>
+        </w:rPr>
+        <w:t>.</w:t>
+      </w:r>
+    </w:p>
+    <w:p>
+      <w:pPr>
+        <w:spacing w:before="60" w:after="60"/>
+        <w:rPr>
+          <w:lang w:val="en-GB"/>
+        </w:rPr>
+      </w:pPr>
+      <w:r>
+        <w:rPr>
+          <w:lang w:val="en-GB"/>
+        </w:rPr>
+        <w:t xml:space="preserve">Both the code and data memory consumption </w:t>
+      </w:r>
+      <w:r>
+        <w:rPr>
+          <w:lang w:val="en-GB"/>
+        </w:rPr>
+        <w:t xml:space="preserve">have been dangerously high. A warning has been emitted by the compiler warning of possible instable conditions if the static memory consumption could not be minimised. Interestingly, I had only declared three </w:t>
+      </w:r>
+      <w:r>
+        <w:rPr>
+          <w:lang w:val="en-GB"/>
+        </w:rPr>
+        <w:t xml:space="preserve">global </w:t>
+      </w:r>
+      <w:r>
+        <w:rPr>
+          <w:lang w:val="en-GB"/>
+        </w:rPr>
+        <w:t>variables. One Boolean flag and two library instances to read and parse the GPS records.</w:t>
+      </w:r>
+    </w:p>
+    <w:p>
+      <w:pPr>
+        <w:pStyle w:val="ListParagraph"/>
+        <w:numPr>
+          <w:ilvl w:val="0"/>
+          <w:numId w:val="33"/>
+        </w:numPr>
+        <w:spacing w:before="60" w:after="60"/>
+        <w:rPr>
+          <w:lang w:val="en-GB"/>
+        </w:rPr>
+      </w:pPr>
+      <w:r>
+        <w:rPr>
+          <w:lang w:val="en-GB"/>
+        </w:rPr>
+        <w:t xml:space="preserve">The only currently available WiFi board </w:t>
+      </w:r>
+      <w:r>
+        <w:rPr>
+          <w:lang w:val="en-GB"/>
+        </w:rPr>
+        <w:t>comes with a supported standard library.</w:t>
+      </w:r>
+    </w:p>
+    <w:p>
+      <w:pPr>
+        <w:spacing w:before="60" w:after="60"/>
+        <w:rPr>
+          <w:lang w:val="en-GB"/>
+        </w:rPr>
+      </w:pPr>
+      <w:r>
+        <w:rPr>
+          <w:lang w:val="en-GB"/>
+        </w:rPr>
+        <w:t xml:space="preserve">The current WiFi board is compatible with the </w:t>
+      </w:r>
+      <w:r>
+        <w:rPr>
+          <w:i/>
+          <w:lang w:val="en-GB"/>
+        </w:rPr>
+        <w:t>WiFi101</w:t>
+      </w:r>
+      <w:r>
+        <w:rPr>
+          <w:rStyle w:val="FootnoteReference"/>
+          <w:i/>
+          <w:lang w:val="en-GB"/>
+        </w:rPr>
+        <w:footnoteReference w:id="3"/>
+      </w:r>
+      <w:r>
+        <w:rPr>
+          <w:lang w:val="en-GB"/>
+        </w:rPr>
+        <w:t xml:space="preserve"> standard Arduino library.</w:t>
+      </w:r>
+      <w:r>
+        <w:rPr>
+          <w:lang w:val="en-GB"/>
+        </w:rPr>
+        <w:t xml:space="preserve"> While I was able to connect to a WPA2-secured network after configuring the board ports as instructed, </w:t>
+      </w:r>
+      <w:r>
+        <w:rPr>
+          <w:lang w:val="en-GB"/>
+        </w:rPr>
+        <w:t xml:space="preserve">I immediately realised at this stage I would never be able to successfully complete the project. The </w:t>
+      </w:r>
+      <w:r>
+        <w:rPr>
+          <w:i/>
+          <w:lang w:val="en-GB"/>
+        </w:rPr>
+        <w:t>WiFi101</w:t>
+      </w:r>
+      <w:r>
+        <w:rPr>
+          <w:lang w:val="en-GB"/>
+        </w:rPr>
+        <w:t xml:space="preserve"> </w:t>
+      </w:r>
+      <w:r>
+        <w:rPr>
+          <w:lang w:val="en-GB"/>
+        </w:rPr>
+        <w:t>library itself used over three quarters of the available code memory</w:t>
+      </w:r>
+      <w:r>
+        <w:rPr>
+          <w:lang w:val="en-GB"/>
+        </w:rPr>
+        <w:t>.</w:t>
+      </w:r>
+    </w:p>
+    <w:p>
+      <w:pPr>
+        <w:pStyle w:val="ListParagraph"/>
+        <w:numPr>
+          <w:ilvl w:val="0"/>
+          <w:numId w:val="33"/>
+        </w:numPr>
+        <w:spacing w:before="60" w:after="60"/>
+        <w:rPr>
+          <w:lang w:val="en-GB"/>
+        </w:rPr>
+      </w:pPr>
+      <w:r>
+        <w:rPr>
+          <w:lang w:val="en-GB"/>
+        </w:rPr>
+        <w:t xml:space="preserve">Even though the project cannot be finished, I wanted to proof </w:t>
+      </w:r>
+      <w:r>
+        <w:rPr>
+          <w:lang w:val="en-GB"/>
+        </w:rPr>
+        <w:t>MQTT</w:t>
+      </w:r>
+      <w:r>
+        <w:rPr>
+          <w:lang w:val="en-GB"/>
+        </w:rPr>
+        <w:t xml:space="preserve"> support could theoretically be implemented.</w:t>
+      </w:r>
+    </w:p>
+    <w:p>
+      <w:pPr>
+        <w:spacing w:before="60" w:after="60"/>
+        <w:rPr>
+          <w:lang w:val="en-GB"/>
+        </w:rPr>
+      </w:pPr>
+      <w:r>
+        <w:rPr>
+          <w:lang w:val="en-GB"/>
+        </w:rPr>
+        <w:t xml:space="preserve">The chosen </w:t>
+      </w:r>
+      <w:proofErr w:type="spellStart"/>
+      <w:r>
+        <w:rPr>
+          <w:i/>
+          <w:lang w:val="en-GB"/>
+        </w:rPr>
+        <w:t>Adafruit</w:t>
+      </w:r>
+      <w:proofErr w:type="spellEnd"/>
+      <w:r>
+        <w:rPr>
+          <w:i/>
+          <w:lang w:val="en-GB"/>
+        </w:rPr>
+        <w:t xml:space="preserve"> MQTT</w:t>
+      </w:r>
+      <w:r>
+        <w:rPr>
+          <w:lang w:val="en-GB"/>
+        </w:rPr>
+        <w:t xml:space="preserve"> library</w:t>
+      </w:r>
+      <w:r>
+        <w:rPr>
+          <w:rStyle w:val="FootnoteReference"/>
+          <w:lang w:val="en-GB"/>
+        </w:rPr>
+        <w:footnoteReference w:id="4"/>
+      </w:r>
+      <w:r>
+        <w:rPr>
+          <w:lang w:val="en-GB"/>
+        </w:rPr>
+        <w:t xml:space="preserve"> is a lightweight, generic MQTT library for Arduino platforms.</w:t>
+      </w:r>
+      <w:r>
+        <w:rPr>
+          <w:lang w:val="en-GB"/>
+        </w:rPr>
+        <w:t xml:space="preserve"> It is compatible with both </w:t>
+      </w:r>
+      <w:r>
+        <w:rPr>
+          <w:lang w:val="en-GB"/>
+        </w:rPr>
+        <w:t xml:space="preserve">standard-compliant </w:t>
+      </w:r>
+      <w:r>
+        <w:rPr>
+          <w:lang w:val="en-GB"/>
+        </w:rPr>
+        <w:t>Ethernet and WiFi libraries</w:t>
+      </w:r>
+      <w:r>
+        <w:rPr>
+          <w:lang w:val="en-GB"/>
+        </w:rPr>
+        <w:t xml:space="preserve"> including </w:t>
+      </w:r>
+      <w:r>
+        <w:rPr>
+          <w:i/>
+          <w:lang w:val="en-GB"/>
+        </w:rPr>
+        <w:t>WiFi101</w:t>
+      </w:r>
+      <w:r>
+        <w:rPr>
+          <w:lang w:val="en-GB"/>
+        </w:rPr>
+        <w:t>.</w:t>
+      </w:r>
+      <w:r>
+        <w:rPr>
+          <w:lang w:val="en-GB"/>
+        </w:rPr>
+        <w:t xml:space="preserve"> It supports both subscribing and publishing to MQTT brokers. </w:t>
+      </w:r>
+      <w:r>
+        <w:rPr>
+          <w:lang w:val="en-GB"/>
+        </w:rPr>
+        <w:t xml:space="preserve">Instead of publishing GPS co-ordinates or status messages, I decided to publish a short message that will be displayed on the </w:t>
+      </w:r>
+      <w:r>
+        <w:rPr>
+          <w:i/>
+          <w:lang w:val="en-GB"/>
+        </w:rPr>
+        <w:t>Raspberry Pi</w:t>
+      </w:r>
+      <w:r>
+        <w:rPr>
+          <w:lang w:val="en-GB"/>
+        </w:rPr>
+        <w:t>’s LED matrix</w:t>
+      </w:r>
+      <w:r>
+        <w:rPr>
+          <w:lang w:val="en-GB"/>
+        </w:rPr>
+        <w:t xml:space="preserve"> utilising an MQTT queue and a </w:t>
+      </w:r>
+      <w:r>
+        <w:rPr>
+          <w:i/>
+          <w:lang w:val="en-GB"/>
+        </w:rPr>
+        <w:t>Node-RED</w:t>
+      </w:r>
+      <w:r>
+        <w:rPr>
+          <w:lang w:val="en-GB"/>
+        </w:rPr>
+        <w:t xml:space="preserve"> flow </w:t>
+      </w:r>
+      <w:r>
+        <w:rPr>
+          <w:lang w:val="en-GB"/>
+        </w:rPr>
+        <w:t xml:space="preserve">already </w:t>
+      </w:r>
+      <w:r>
+        <w:rPr>
+          <w:lang w:val="en-GB"/>
+        </w:rPr>
+        <w:t xml:space="preserve">created to display generic messages on the LED matrix </w:t>
+      </w:r>
+      <w:r>
+        <w:rPr>
+          <w:lang w:val="en-GB"/>
+        </w:rPr>
+        <w:t xml:space="preserve">earlier on </w:t>
+      </w:r>
+      <w:r>
+        <w:rPr>
+          <w:lang w:val="en-GB"/>
+        </w:rPr>
+        <w:t xml:space="preserve">when I had played with the </w:t>
+      </w:r>
+      <w:r>
+        <w:rPr>
+          <w:i/>
+          <w:lang w:val="en-GB"/>
+        </w:rPr>
+        <w:t>Raspberry Pi</w:t>
+      </w:r>
+      <w:r>
+        <w:rPr>
+          <w:lang w:val="en-GB"/>
+        </w:rPr>
+        <w:t xml:space="preserve"> earlier.</w:t>
+      </w:r>
+    </w:p>
+    <w:p>
+      <w:pPr>
+        <w:spacing w:line="240" w:lineRule="auto"/>
+        <w:rPr>
+          <w:lang w:val="en-GB"/>
+        </w:rPr>
+      </w:pPr>
+      <w:r>
+        <w:rPr>
+          <w:lang w:val="en-GB"/>
+        </w:rPr>
+        <w:br w:type="page"/>
+      </w:r>
+    </w:p>
+    <w:p>
+      <w:pPr>
+        <w:pStyle w:val="Heading1"/>
+        <w:rPr>
+          <w:lang w:val="en-GB"/>
+        </w:rPr>
+      </w:pPr>
+      <w:bookmarkStart w:id="2" w:name="_Toc486016421"/>
+      <w:r>
+        <w:rPr>
+          <w:lang w:val="en-GB"/>
+        </w:rPr>
+        <w:lastRenderedPageBreak/>
+        <w:t>Results</w:t>
       </w:r>
       <w:bookmarkEnd w:id="2"/>
     </w:p>
     <w:p>
       <w:pPr>
-        <w:rPr>
-          <w:lang w:val="en-GB"/>
-        </w:rPr>
-      </w:pPr>
-      <w:r>
-        <w:rPr>
-          <w:lang w:val="en-GB"/>
-        </w:rPr>
-        <w:t xml:space="preserve">The goal of my project is to create GPS tracker to track the routes my cat </w:t>
-      </w:r>
-      <w:r>
-        <w:rPr>
-          <w:lang w:val="en-GB"/>
-        </w:rPr>
-        <w:t>wanders every day.</w:t>
-      </w:r>
-    </w:p>
-    <w:p>
-      <w:pPr>
-        <w:rPr>
-          <w:lang w:val="en-GB"/>
-        </w:rPr>
-      </w:pPr>
-      <w:r>
-        <w:rPr>
-          <w:lang w:val="en-GB"/>
-        </w:rPr>
-        <w:t>…</w:t>
-      </w:r>
-    </w:p>
-    <w:p>
-      <w:pPr>
         <w:pStyle w:val="Heading2"/>
         <w:rPr>
           <w:lang w:val="en-GB"/>
         </w:rPr>
       </w:pPr>
-      <w:bookmarkStart w:id="3" w:name="_Toc485994765"/>
-      <w:r>
-        <w:rPr>
-          <w:lang w:val="en-GB"/>
-        </w:rPr>
-        <w:t>Steps</w:t>
+      <w:bookmarkStart w:id="3" w:name="_Toc486016422"/>
+      <w:r>
+        <w:rPr>
+          <w:lang w:val="en-GB"/>
+        </w:rPr>
+        <w:t xml:space="preserve">GPS Logger </w:t>
+      </w:r>
+      <w:r>
+        <w:rPr>
+          <w:lang w:val="en-GB"/>
+        </w:rPr>
+        <w:t>&amp;</w:t>
+      </w:r>
+      <w:r>
+        <w:rPr>
+          <w:lang w:val="en-GB"/>
+        </w:rPr>
+        <w:t xml:space="preserve"> SD Card Storage</w:t>
       </w:r>
       <w:bookmarkEnd w:id="3"/>
     </w:p>
     <w:p>
       <w:pPr>
-        <w:rPr>
-          <w:lang w:val="en-GB"/>
-        </w:rPr>
-      </w:pPr>
-      <w:r>
-        <w:rPr>
-          <w:lang w:val="en-GB"/>
-        </w:rPr>
-        <w:t>…</w:t>
+        <w:spacing w:before="60" w:after="60"/>
+        <w:rPr>
+          <w:i/>
+          <w:lang w:val="en-GB"/>
+        </w:rPr>
+      </w:pPr>
+      <w:r>
+        <w:rPr>
+          <w:i/>
+          <w:lang w:val="en-GB"/>
+        </w:rPr>
+        <w:t xml:space="preserve">The GPS / SD sketch is available at </w:t>
+      </w:r>
+      <w:hyperlink r:id="rId11" w:history="1">
+        <w:r>
+          <w:rPr>
+            <w:rStyle w:val="Hyperlink"/>
+            <w:i/>
+            <w:lang w:val="en-GB"/>
+          </w:rPr>
+          <w:t>https://github.com/StrubT/IoTCatTracker</w:t>
+        </w:r>
+      </w:hyperlink>
+      <w:r>
+        <w:rPr>
+          <w:i/>
+          <w:lang w:val="en-GB"/>
+        </w:rPr>
+        <w:t>.</w:t>
       </w:r>
     </w:p>
     <w:p>
       <w:pPr>
-        <w:spacing w:line="240" w:lineRule="auto"/>
-        <w:rPr>
-          <w:lang w:val="en-GB"/>
-        </w:rPr>
-      </w:pPr>
-      <w:r>
-        <w:rPr>
-          <w:lang w:val="en-GB"/>
-        </w:rPr>
-        <w:br w:type="page"/>
+        <w:spacing w:before="60" w:after="60"/>
+        <w:rPr>
+          <w:lang w:val="en-GB"/>
+        </w:rPr>
+      </w:pPr>
+      <w:r>
+        <w:rPr>
+          <w:lang w:val="en-GB"/>
+        </w:rPr>
+        <w:t>The default sketch repeatedly reads the GPS co-ordinates,</w:t>
+      </w:r>
+      <w:r>
+        <w:rPr>
+          <w:lang w:val="en-GB"/>
+        </w:rPr>
+        <w:t xml:space="preserve"> prints them to the serial port</w:t>
+      </w:r>
+      <w:r>
+        <w:rPr>
+          <w:lang w:val="en-GB"/>
+        </w:rPr>
+        <w:t xml:space="preserve"> and stores them</w:t>
+      </w:r>
+      <w:r>
+        <w:rPr>
+          <w:lang w:val="en-GB"/>
+        </w:rPr>
+        <w:t xml:space="preserve"> in CSV format</w:t>
+      </w:r>
+      <w:r>
+        <w:rPr>
+          <w:lang w:val="en-GB"/>
+        </w:rPr>
+        <w:t xml:space="preserve"> to the SD card.</w:t>
       </w:r>
     </w:p>
     <w:p>
       <w:pPr>
-        <w:pStyle w:val="Heading1"/>
-        <w:rPr>
-          <w:lang w:val="en-GB"/>
-        </w:rPr>
-      </w:pPr>
-      <w:bookmarkStart w:id="4" w:name="_Toc485994766"/>
-      <w:r>
-        <w:rPr>
-          <w:lang w:val="en-GB"/>
-        </w:rPr>
-        <w:lastRenderedPageBreak/>
-        <w:t>Results</w:t>
-      </w:r>
-      <w:bookmarkEnd w:id="4"/>
+        <w:spacing w:before="60" w:after="60"/>
+        <w:rPr>
+          <w:lang w:val="en-GB"/>
+        </w:rPr>
+      </w:pPr>
+      <w:r>
+        <w:rPr>
+          <w:lang w:val="en-GB"/>
+        </w:rPr>
+        <w:t xml:space="preserve">During the development phase, I introduced </w:t>
+      </w:r>
+      <w:r>
+        <w:rPr>
+          <w:lang w:val="en-GB"/>
+        </w:rPr>
+        <w:t>several</w:t>
+      </w:r>
+      <w:r>
+        <w:rPr>
+          <w:lang w:val="en-GB"/>
+        </w:rPr>
+        <w:t xml:space="preserve"> p</w:t>
+      </w:r>
+      <w:r>
+        <w:rPr>
+          <w:lang w:val="en-GB"/>
+        </w:rPr>
+        <w:t>re</w:t>
+      </w:r>
+      <w:r>
+        <w:rPr>
+          <w:lang w:val="en-GB"/>
+        </w:rPr>
+        <w:t>-</w:t>
+      </w:r>
+      <w:r>
+        <w:rPr>
+          <w:lang w:val="en-GB"/>
+        </w:rPr>
+        <w:t>processor directives</w:t>
+      </w:r>
+      <w:r>
+        <w:rPr>
+          <w:lang w:val="en-GB"/>
+        </w:rPr>
+        <w:t xml:space="preserve"> for configuration</w:t>
+      </w:r>
+      <w:r>
+        <w:rPr>
+          <w:lang w:val="en-GB"/>
+        </w:rPr>
+        <w:t>.</w:t>
+      </w:r>
     </w:p>
     <w:p>
       <w:pPr>
-        <w:rPr>
-          <w:lang w:val="en-GB"/>
-        </w:rPr>
-      </w:pPr>
-      <w:r>
-        <w:rPr>
-          <w:lang w:val="en-GB"/>
-        </w:rPr>
-        <w:t>…</w:t>
+        <w:pStyle w:val="ListParagraph"/>
+        <w:numPr>
+          <w:ilvl w:val="0"/>
+          <w:numId w:val="33"/>
+        </w:numPr>
+        <w:spacing w:before="60" w:after="60"/>
+        <w:rPr>
+          <w:lang w:val="en-GB"/>
+        </w:rPr>
+      </w:pPr>
+      <w:r>
+        <w:rPr>
+          <w:lang w:val="en-GB"/>
+        </w:rPr>
+        <w:t>T</w:t>
+      </w:r>
+      <w:r>
+        <w:rPr>
+          <w:lang w:val="en-GB"/>
+        </w:rPr>
+        <w:t xml:space="preserve">he </w:t>
+      </w:r>
+      <w:r>
+        <w:rPr>
+          <w:rFonts w:ascii="Consolas" w:hAnsi="Consolas"/>
+          <w:sz w:val="20"/>
+          <w:lang w:val="en-GB"/>
+        </w:rPr>
+        <w:t>GPS_DELAY_MS</w:t>
+      </w:r>
+      <w:r>
+        <w:rPr>
+          <w:lang w:val="en-GB"/>
+        </w:rPr>
+        <w:t xml:space="preserve"> </w:t>
+      </w:r>
+      <w:r>
+        <w:rPr>
+          <w:lang w:val="en-GB"/>
+        </w:rPr>
+        <w:t xml:space="preserve">directive controls the delay in milliseconds </w:t>
+      </w:r>
+      <w:r>
+        <w:rPr>
+          <w:lang w:val="en-GB"/>
+        </w:rPr>
+        <w:t xml:space="preserve">spent reading </w:t>
+      </w:r>
+      <w:r>
+        <w:rPr>
+          <w:lang w:val="en-GB"/>
+        </w:rPr>
+        <w:t xml:space="preserve">and decoding </w:t>
+      </w:r>
+      <w:r>
+        <w:rPr>
+          <w:lang w:val="en-GB"/>
+        </w:rPr>
+        <w:t xml:space="preserve">the GPS </w:t>
+      </w:r>
+      <w:r>
+        <w:rPr>
+          <w:lang w:val="en-GB"/>
+        </w:rPr>
+        <w:t xml:space="preserve">NMEA </w:t>
+      </w:r>
+      <w:r>
+        <w:rPr>
+          <w:lang w:val="en-GB"/>
+        </w:rPr>
+        <w:t>messages.</w:t>
+      </w:r>
+      <w:r>
+        <w:rPr>
+          <w:lang w:val="en-GB"/>
+        </w:rPr>
+        <w:t xml:space="preserve"> Because I did not proceed to a point where I could actually test the battery lifetime, I did not have to optimise power consumption.</w:t>
+      </w:r>
+      <w:r>
+        <w:rPr>
+          <w:lang w:val="en-GB"/>
+        </w:rPr>
+        <w:t xml:space="preserve"> To </w:t>
+      </w:r>
+      <w:r>
+        <w:rPr>
+          <w:lang w:val="en-GB"/>
+        </w:rPr>
+        <w:t>do so, a second delay could be introduced where the GPS module is switched off in between reading periods.</w:t>
       </w:r>
     </w:p>
     <w:p>
       <w:pPr>
+        <w:pStyle w:val="ListParagraph"/>
+        <w:numPr>
+          <w:ilvl w:val="0"/>
+          <w:numId w:val="33"/>
+        </w:numPr>
+        <w:spacing w:before="60" w:after="60"/>
+        <w:rPr>
+          <w:lang w:val="en-GB"/>
+        </w:rPr>
+      </w:pPr>
+      <w:r>
+        <w:rPr>
+          <w:lang w:val="en-GB"/>
+        </w:rPr>
+        <w:t>Using the</w:t>
+      </w:r>
+      <w:r>
+        <w:t xml:space="preserve"> </w:t>
+      </w:r>
+      <w:r>
+        <w:rPr>
+          <w:rFonts w:ascii="Consolas" w:hAnsi="Consolas"/>
+          <w:sz w:val="20"/>
+          <w:lang w:val="en-GB"/>
+        </w:rPr>
+        <w:t>GPS_FLOAT</w:t>
+      </w:r>
+      <w:r>
+        <w:rPr>
+          <w:lang w:val="en-GB"/>
+        </w:rPr>
+        <w:t xml:space="preserve"> </w:t>
+      </w:r>
+      <w:r>
+        <w:rPr>
+          <w:lang w:val="en-GB"/>
+        </w:rPr>
+        <w:t>flag, usage of floating-point numbers can be disabled in order to reduce code memory consumption. In turn, however, the GPS co-ordinates would then have to be post-processed afterwards.</w:t>
+      </w:r>
+    </w:p>
+    <w:p>
+      <w:pPr>
+        <w:pStyle w:val="ListParagraph"/>
+        <w:numPr>
+          <w:ilvl w:val="0"/>
+          <w:numId w:val="33"/>
+        </w:numPr>
+        <w:spacing w:before="60" w:after="60"/>
+        <w:rPr>
+          <w:lang w:val="en-GB"/>
+        </w:rPr>
+      </w:pPr>
+      <w:r>
+        <w:rPr>
+          <w:lang w:val="en-GB"/>
+        </w:rPr>
+        <w:t>The</w:t>
+      </w:r>
+      <w:r>
+        <w:t xml:space="preserve"> </w:t>
+      </w:r>
+      <w:r>
+        <w:rPr>
+          <w:rFonts w:ascii="Consolas" w:hAnsi="Consolas"/>
+          <w:sz w:val="20"/>
+          <w:lang w:val="en-GB"/>
+        </w:rPr>
+        <w:t>_GPS_NO_STATS</w:t>
+      </w:r>
+      <w:r>
+        <w:rPr>
+          <w:lang w:val="en-GB"/>
+        </w:rPr>
+        <w:t xml:space="preserve"> </w:t>
+      </w:r>
+      <w:r>
+        <w:rPr>
+          <w:lang w:val="en-GB"/>
+        </w:rPr>
+        <w:t xml:space="preserve">flag is emitted by the </w:t>
+      </w:r>
+      <w:proofErr w:type="spellStart"/>
+      <w:r>
+        <w:rPr>
+          <w:i/>
+          <w:lang w:val="en-GB"/>
+        </w:rPr>
+        <w:t>TinyGPS</w:t>
+      </w:r>
+      <w:proofErr w:type="spellEnd"/>
+      <w:r>
+        <w:rPr>
+          <w:lang w:val="en-GB"/>
+        </w:rPr>
+        <w:t xml:space="preserve"> library</w:t>
+      </w:r>
+      <w:r>
+        <w:rPr>
+          <w:lang w:val="en-GB"/>
+        </w:rPr>
+        <w:t xml:space="preserve"> and can be used to disable the calculation of GPS statistics.</w:t>
+      </w:r>
+    </w:p>
+    <w:p>
+      <w:pPr>
+        <w:pStyle w:val="ListParagraph"/>
+        <w:numPr>
+          <w:ilvl w:val="0"/>
+          <w:numId w:val="33"/>
+        </w:numPr>
+        <w:spacing w:before="60" w:after="60"/>
+        <w:rPr>
+          <w:lang w:val="en-GB"/>
+        </w:rPr>
+      </w:pPr>
+      <w:r>
+        <w:rPr>
+          <w:lang w:val="en-GB"/>
+        </w:rPr>
+        <w:t>To minimise data memory consumption, the</w:t>
+      </w:r>
+      <w:r>
+        <w:t xml:space="preserve"> </w:t>
+      </w:r>
+      <w:r>
+        <w:rPr>
+          <w:rFonts w:ascii="Consolas" w:hAnsi="Consolas"/>
+          <w:sz w:val="20"/>
+          <w:lang w:val="en-GB"/>
+        </w:rPr>
+        <w:t>GPS_MIN_INFO</w:t>
+      </w:r>
+      <w:r>
+        <w:rPr>
+          <w:lang w:val="en-GB"/>
+        </w:rPr>
+        <w:t xml:space="preserve"> </w:t>
+      </w:r>
+      <w:r>
+        <w:rPr>
+          <w:lang w:val="en-GB"/>
+        </w:rPr>
+        <w:t>flag can be enabled. In this case, only minimal GPS information is stored.</w:t>
+      </w:r>
+      <w:r>
+        <w:rPr>
+          <w:lang w:val="en-GB"/>
+        </w:rPr>
+        <w:t xml:space="preserve"> Because of the already dangerously high consumption by global variables, however, </w:t>
+      </w:r>
+      <w:r>
+        <w:rPr>
+          <w:lang w:val="en-GB"/>
+        </w:rPr>
+        <w:t xml:space="preserve">it is unlikely even minimal GPS information could be stored in memory – </w:t>
+      </w:r>
+      <w:r>
+        <w:rPr>
+          <w:lang w:val="en-GB"/>
+        </w:rPr>
+        <w:t>rendering the SD storage unnecessary.</w:t>
+      </w:r>
+    </w:p>
+    <w:p>
+      <w:pPr>
+        <w:pStyle w:val="ListParagraph"/>
+        <w:numPr>
+          <w:ilvl w:val="0"/>
+          <w:numId w:val="33"/>
+        </w:numPr>
+        <w:spacing w:before="60" w:after="60"/>
+        <w:rPr>
+          <w:lang w:val="en-GB"/>
+        </w:rPr>
+      </w:pPr>
+      <w:r>
+        <w:rPr>
+          <w:lang w:val="en-GB"/>
+        </w:rPr>
+        <w:t>The</w:t>
+      </w:r>
+      <w:r>
+        <w:t xml:space="preserve"> </w:t>
+      </w:r>
+      <w:r>
+        <w:rPr>
+          <w:rFonts w:ascii="Consolas" w:hAnsi="Consolas"/>
+          <w:sz w:val="20"/>
+          <w:lang w:val="en-GB"/>
+        </w:rPr>
+        <w:t>DEBUG_DISABLE</w:t>
+      </w:r>
+      <w:r>
+        <w:rPr>
+          <w:lang w:val="en-GB"/>
+        </w:rPr>
+        <w:t xml:space="preserve"> </w:t>
+      </w:r>
+      <w:r>
+        <w:rPr>
+          <w:lang w:val="en-GB"/>
+        </w:rPr>
+        <w:t xml:space="preserve">flag </w:t>
+      </w:r>
+      <w:r>
+        <w:rPr>
+          <w:lang w:val="en-GB"/>
+        </w:rPr>
+        <w:t>allows serial po</w:t>
+      </w:r>
+      <w:r>
+        <w:rPr>
+          <w:lang w:val="en-GB"/>
+        </w:rPr>
+        <w:t>rt functionality to be disabled, allowing the code memory consumption to be reduced even more.</w:t>
+      </w:r>
+    </w:p>
+    <w:p>
+      <w:pPr>
+        <w:pStyle w:val="ListParagraph"/>
+        <w:numPr>
+          <w:ilvl w:val="0"/>
+          <w:numId w:val="33"/>
+        </w:numPr>
+        <w:spacing w:before="60" w:after="60"/>
+        <w:rPr>
+          <w:lang w:val="en-GB"/>
+        </w:rPr>
+      </w:pPr>
+      <w:r>
+        <w:rPr>
+          <w:lang w:val="en-GB"/>
+        </w:rPr>
+        <w:t xml:space="preserve">The </w:t>
+      </w:r>
+      <w:r>
+        <w:rPr>
+          <w:rFonts w:ascii="Consolas" w:hAnsi="Consolas"/>
+          <w:sz w:val="20"/>
+          <w:lang w:val="en-GB"/>
+        </w:rPr>
+        <w:t>LED_DISABLED</w:t>
+      </w:r>
+      <w:r>
+        <w:rPr>
+          <w:lang w:val="en-GB"/>
+        </w:rPr>
+        <w:t xml:space="preserve"> </w:t>
+      </w:r>
+      <w:r>
+        <w:rPr>
+          <w:lang w:val="en-GB"/>
+        </w:rPr>
+        <w:t>flag needs to be declared because – apparently – addressing the LED interferes with the SD board.</w:t>
+      </w:r>
+    </w:p>
+    <w:p>
+      <w:pPr>
+        <w:pStyle w:val="ListParagraph"/>
+        <w:numPr>
+          <w:ilvl w:val="0"/>
+          <w:numId w:val="33"/>
+        </w:numPr>
+        <w:spacing w:before="60" w:after="60"/>
+        <w:rPr>
+          <w:lang w:val="en-GB"/>
+        </w:rPr>
+      </w:pPr>
+      <w:r>
+        <w:rPr>
+          <w:lang w:val="en-GB"/>
+        </w:rPr>
+        <w:t>During testing, the</w:t>
+      </w:r>
+      <w:r>
+        <w:t xml:space="preserve"> </w:t>
+      </w:r>
+      <w:r>
+        <w:rPr>
+          <w:rFonts w:ascii="Consolas" w:hAnsi="Consolas"/>
+          <w:sz w:val="20"/>
+          <w:lang w:val="en-GB"/>
+        </w:rPr>
+        <w:t>SD_DISABLED</w:t>
+      </w:r>
+      <w:r>
+        <w:rPr>
+          <w:lang w:val="en-GB"/>
+        </w:rPr>
+        <w:t xml:space="preserve"> </w:t>
+      </w:r>
+      <w:r>
+        <w:rPr>
+          <w:lang w:val="en-GB"/>
+        </w:rPr>
+        <w:t xml:space="preserve">flag can be enabled to disable the SD storage. For unknown reasons, storing data to the SD card is unreliable and </w:t>
+      </w:r>
+      <w:r>
+        <w:rPr>
+          <w:lang w:val="en-GB"/>
+        </w:rPr>
+        <w:t>causing additional trouble when debugging.</w:t>
+      </w:r>
+    </w:p>
+    <w:p>
+      <w:pPr>
         <w:keepNext/>
       </w:pPr>
       <w:r>
@@ -871,8 +2525,8 @@
         </w:rPr>
         <w:drawing>
           <wp:inline distT="0" distB="0" distL="0" distR="0">
-            <wp:extent cx="5760000" cy="2956966"/>
-            <wp:effectExtent l="0" t="0" r="0" b="0"/>
+            <wp:extent cx="4320000" cy="2217725"/>
+            <wp:effectExtent l="0" t="0" r="4445" b="0"/>
             <wp:docPr id="3" name="Picture 3"/>
             <wp:cNvGraphicFramePr>
               <a:graphicFrameLocks xmlns:a="http://schemas.openxmlformats.org/drawingml/2006/main" noChangeAspect="1"/>
@@ -885,7 +2539,7 @@
                     <pic:cNvPicPr/>
                   </pic:nvPicPr>
                   <pic:blipFill rotWithShape="1">
-                    <a:blip r:embed="rId11" cstate="print">
+                    <a:blip r:embed="rId12" cstate="print">
                       <a:extLst>
                         <a:ext uri="{28A0092B-C50C-407E-A947-70E740481C1C}">
                           <a14:useLocalDpi xmlns:a14="http://schemas.microsoft.com/office/drawing/2010/main" val="0"/>
@@ -898,7 +2552,7 @@
                   <pic:spPr bwMode="auto">
                     <a:xfrm>
                       <a:off x="0" y="0"/>
-                      <a:ext cx="5760000" cy="2956966"/>
+                      <a:ext cx="4320000" cy="2217725"/>
                     </a:xfrm>
                     <a:prstGeom prst="rect">
                       <a:avLst/>
@@ -922,9 +2576,6 @@
     <w:p>
       <w:pPr>
         <w:pStyle w:val="Caption"/>
-        <w:rPr>
-          <w:lang w:val="en-GB"/>
-        </w:rPr>
       </w:pPr>
       <w:r>
         <w:t xml:space="preserve">Figure </w:t>
@@ -948,50 +2599,532 @@
         <w:fldChar w:fldCharType="end"/>
       </w:r>
       <w:r>
-        <w:t>: TinyDuino setup</w:t>
+        <w:t>: TinyDuino</w:t>
+      </w:r>
+      <w:r>
+        <w:t xml:space="preserve"> GPS / SD</w:t>
+      </w:r>
+      <w:r>
+        <w:t xml:space="preserve"> setup</w:t>
       </w:r>
     </w:p>
     <w:p>
       <w:pPr>
-        <w:rPr>
-          <w:lang w:val="en-GB"/>
-        </w:rPr>
-      </w:pPr>
-      <w:r>
-        <w:rPr>
-          <w:lang w:val="en-GB"/>
-        </w:rPr>
-        <w:t>…</w:t>
+        <w:spacing w:line="240" w:lineRule="auto"/>
+        <w:rPr>
+          <w:lang w:val="fr-FR"/>
+        </w:rPr>
+      </w:pPr>
+      <w:r>
+        <w:rPr>
+          <w:lang w:val="fr-FR"/>
+        </w:rPr>
+        <w:br w:type="page"/>
       </w:r>
     </w:p>
     <w:p>
       <w:pPr>
-        <w:pStyle w:val="Heading1"/>
-        <w:rPr>
-          <w:lang w:val="en-GB"/>
-        </w:rPr>
-      </w:pPr>
-      <w:bookmarkStart w:id="5" w:name="_Toc485994767"/>
-      <w:r>
-        <w:rPr>
-          <w:lang w:val="en-GB"/>
-        </w:rPr>
-        <w:t>Discussion</w:t>
-      </w:r>
-      <w:bookmarkEnd w:id="5"/>
+        <w:pStyle w:val="Heading2"/>
+        <w:rPr>
+          <w:lang w:val="en-GB"/>
+        </w:rPr>
+      </w:pPr>
+      <w:bookmarkStart w:id="4" w:name="_Toc486016423"/>
+      <w:r>
+        <w:rPr>
+          <w:lang w:val="en-GB"/>
+        </w:rPr>
+        <w:lastRenderedPageBreak/>
+        <w:t xml:space="preserve">WiFi </w:t>
+      </w:r>
+      <w:r>
+        <w:rPr>
+          <w:lang w:val="en-GB"/>
+        </w:rPr>
+        <w:t>Connectivity &amp; MQTT Client</w:t>
+      </w:r>
+      <w:bookmarkEnd w:id="4"/>
     </w:p>
     <w:p>
       <w:pPr>
-        <w:rPr>
-          <w:lang w:val="en-GB"/>
-        </w:rPr>
-      </w:pPr>
-      <w:r>
-        <w:rPr>
-          <w:lang w:val="en-GB"/>
-        </w:rPr>
-        <w:t>…</w:t>
-      </w:r>
+        <w:spacing w:before="60" w:after="60"/>
+        <w:rPr>
+          <w:i/>
+          <w:lang w:val="en-GB"/>
+        </w:rPr>
+      </w:pPr>
+      <w:r>
+        <w:rPr>
+          <w:i/>
+          <w:lang w:val="en-GB"/>
+        </w:rPr>
+        <w:t xml:space="preserve">The WiFi / MQTT sketch is available at </w:t>
+      </w:r>
+      <w:hyperlink r:id="rId13" w:history="1">
+        <w:r>
+          <w:rPr>
+            <w:rStyle w:val="Hyperlink"/>
+            <w:i/>
+            <w:lang w:val="en-GB"/>
+          </w:rPr>
+          <w:t>https://github.com/StrubT/IoTCatTracker/tree/feature/wifi</w:t>
+        </w:r>
+      </w:hyperlink>
+      <w:r>
+        <w:rPr>
+          <w:i/>
+          <w:lang w:val="en-GB"/>
+        </w:rPr>
+        <w:t>.</w:t>
+      </w:r>
+    </w:p>
+    <w:p>
+      <w:pPr>
+        <w:spacing w:before="60" w:after="60"/>
+        <w:rPr>
+          <w:lang w:val="en-GB"/>
+        </w:rPr>
+      </w:pPr>
+      <w:r>
+        <w:rPr>
+          <w:lang w:val="en-GB"/>
+        </w:rPr>
+        <w:t xml:space="preserve">This sketch simply </w:t>
+      </w:r>
+      <w:r>
+        <w:rPr>
+          <w:lang w:val="en-GB"/>
+        </w:rPr>
+        <w:t xml:space="preserve">tries to </w:t>
+      </w:r>
+      <w:r>
+        <w:rPr>
+          <w:lang w:val="en-GB"/>
+        </w:rPr>
+        <w:t xml:space="preserve">repeatedly </w:t>
+      </w:r>
+      <w:r>
+        <w:rPr>
+          <w:lang w:val="en-GB"/>
+        </w:rPr>
+        <w:t>con</w:t>
+      </w:r>
+      <w:r>
+        <w:rPr>
+          <w:lang w:val="en-GB"/>
+        </w:rPr>
+        <w:t>nect</w:t>
+      </w:r>
+      <w:r>
+        <w:rPr>
+          <w:lang w:val="en-GB"/>
+        </w:rPr>
+        <w:t xml:space="preserve"> to a predefined WiFi network and </w:t>
+      </w:r>
+      <w:r>
+        <w:rPr>
+          <w:lang w:val="en-GB"/>
+        </w:rPr>
+        <w:t>publish</w:t>
+      </w:r>
+      <w:r>
+        <w:rPr>
+          <w:lang w:val="en-GB"/>
+        </w:rPr>
+        <w:t xml:space="preserve"> a MQTT message.</w:t>
+      </w:r>
+      <w:r>
+        <w:rPr>
+          <w:lang w:val="en-GB"/>
+        </w:rPr>
+        <w:t xml:space="preserve"> There is not m</w:t>
+      </w:r>
+      <w:r>
+        <w:rPr>
+          <w:lang w:val="en-GB"/>
+        </w:rPr>
+        <w:t>u</w:t>
+      </w:r>
+      <w:r>
+        <w:rPr>
+          <w:lang w:val="en-GB"/>
+        </w:rPr>
+        <w:t>ch to say about it</w:t>
+      </w:r>
+      <w:r>
+        <w:rPr>
+          <w:lang w:val="en-GB"/>
+        </w:rPr>
+        <w:t xml:space="preserve">; </w:t>
+      </w:r>
+      <w:r>
+        <w:rPr>
+          <w:lang w:val="en-GB"/>
+        </w:rPr>
+        <w:t>its implementation is pretty straightforward.</w:t>
+      </w:r>
+    </w:p>
+    <w:p>
+      <w:pPr>
+        <w:spacing w:before="60" w:after="60"/>
+        <w:rPr>
+          <w:i/>
+          <w:lang w:val="en-GB"/>
+        </w:rPr>
+      </w:pPr>
+      <w:r>
+        <w:rPr>
+          <w:i/>
+          <w:lang w:val="en-GB"/>
+        </w:rPr>
+        <w:t xml:space="preserve">Unfortunately, </w:t>
+      </w:r>
+      <w:r>
+        <w:rPr>
+          <w:i/>
+          <w:lang w:val="en-GB"/>
+        </w:rPr>
+        <w:t>the SIOT centre is offline once again, so I cannot include any pictures proving the setup is working properly.</w:t>
+      </w:r>
+    </w:p>
+    <w:p>
+      <w:pPr>
+        <w:pStyle w:val="Heading2"/>
+        <w:rPr>
+          <w:lang w:val="en-GB"/>
+        </w:rPr>
+      </w:pPr>
+      <w:bookmarkStart w:id="5" w:name="_Toc486016424"/>
+      <w:r>
+        <w:rPr>
+          <w:lang w:val="en-GB"/>
+        </w:rPr>
+        <w:t xml:space="preserve">GPS Record </w:t>
+      </w:r>
+      <w:bookmarkEnd w:id="5"/>
+      <w:proofErr w:type="spellStart"/>
+      <w:r>
+        <w:rPr>
+          <w:lang w:val="en-GB"/>
+        </w:rPr>
+        <w:t>Visualiser</w:t>
+      </w:r>
+      <w:proofErr w:type="spellEnd"/>
+    </w:p>
+    <w:p>
+      <w:pPr>
+        <w:spacing w:before="60" w:after="60"/>
+        <w:rPr>
+          <w:lang w:val="en-GB"/>
+        </w:rPr>
+      </w:pPr>
+      <w:r>
+        <w:rPr>
+          <w:lang w:val="en-GB"/>
+        </w:rPr>
+        <w:t>Because I did not manage to publish the GPS co-ordinates to the SIOT centre, I created a simple web</w:t>
+      </w:r>
+      <w:r>
+        <w:rPr>
+          <w:lang w:val="en-GB"/>
+        </w:rPr>
+        <w:t xml:space="preserve"> </w:t>
+      </w:r>
+      <w:r>
+        <w:rPr>
+          <w:lang w:val="en-GB"/>
+        </w:rPr>
+        <w:t>page that can read the CSV file and display the path on a google map.</w:t>
+      </w:r>
+    </w:p>
+    <w:p>
+      <w:pPr>
+        <w:keepNext/>
+        <w:spacing w:before="60" w:after="60"/>
+      </w:pPr>
+      <w:r>
+        <w:rPr>
+          <w:noProof/>
+          <w:lang w:val="en-GB" w:eastAsia="en-GB"/>
+        </w:rPr>
+        <w:drawing>
+          <wp:inline distT="0" distB="0" distL="0" distR="0">
+            <wp:extent cx="4320000" cy="3255401"/>
+            <wp:effectExtent l="0" t="0" r="4445" b="2540"/>
+            <wp:docPr id="2" name="Picture 2"/>
+            <wp:cNvGraphicFramePr>
+              <a:graphicFrameLocks xmlns:a="http://schemas.openxmlformats.org/drawingml/2006/main" noChangeAspect="1"/>
+            </wp:cNvGraphicFramePr>
+            <a:graphic xmlns:a="http://schemas.openxmlformats.org/drawingml/2006/main">
+              <a:graphicData uri="http://schemas.openxmlformats.org/drawingml/2006/picture">
+                <pic:pic xmlns:pic="http://schemas.openxmlformats.org/drawingml/2006/picture">
+                  <pic:nvPicPr>
+                    <pic:cNvPr id="2" name="visualiser.jpg"/>
+                    <pic:cNvPicPr/>
+                  </pic:nvPicPr>
+                  <pic:blipFill>
+                    <a:blip r:embed="rId14" cstate="print">
+                      <a:extLst>
+                        <a:ext uri="{28A0092B-C50C-407E-A947-70E740481C1C}">
+                          <a14:useLocalDpi xmlns:a14="http://schemas.microsoft.com/office/drawing/2010/main" val="0"/>
+                        </a:ext>
+                      </a:extLst>
+                    </a:blip>
+                    <a:stretch>
+                      <a:fillRect/>
+                    </a:stretch>
+                  </pic:blipFill>
+                  <pic:spPr>
+                    <a:xfrm>
+                      <a:off x="0" y="0"/>
+                      <a:ext cx="4320000" cy="3255401"/>
+                    </a:xfrm>
+                    <a:prstGeom prst="rect">
+                      <a:avLst/>
+                    </a:prstGeom>
+                  </pic:spPr>
+                </pic:pic>
+              </a:graphicData>
+            </a:graphic>
+          </wp:inline>
+        </w:drawing>
+      </w:r>
+    </w:p>
+    <w:p>
+      <w:pPr>
+        <w:pStyle w:val="Caption"/>
+        <w:rPr>
+          <w:lang w:val="en-GB"/>
+        </w:rPr>
+      </w:pPr>
+      <w:r>
+        <w:t xml:space="preserve">Figure </w:t>
+      </w:r>
+      <w:r>
+        <w:fldChar w:fldCharType="begin"/>
+      </w:r>
+      <w:r>
+        <w:instrText xml:space="preserve"> SEQ Figure \* ARABIC </w:instrText>
+      </w:r>
+      <w:r>
+        <w:fldChar w:fldCharType="separate"/>
+      </w:r>
+      <w:r>
+        <w:rPr>
+          <w:noProof/>
+        </w:rPr>
+        <w:t>2</w:t>
+      </w:r>
+      <w:r>
+        <w:fldChar w:fldCharType="end"/>
+      </w:r>
+      <w:r>
+        <w:t>: GPS record visualiser</w:t>
+      </w:r>
+    </w:p>
+    <w:p>
+      <w:pPr>
+        <w:spacing w:line="240" w:lineRule="auto"/>
+        <w:rPr>
+          <w:lang w:val="en-GB"/>
+        </w:rPr>
+      </w:pPr>
+      <w:r>
+        <w:rPr>
+          <w:lang w:val="en-GB"/>
+        </w:rPr>
+        <w:br w:type="page"/>
+      </w:r>
+    </w:p>
+    <w:p>
+      <w:pPr>
+        <w:pStyle w:val="Heading1"/>
+        <w:rPr>
+          <w:lang w:val="en-GB"/>
+        </w:rPr>
+      </w:pPr>
+      <w:bookmarkStart w:id="6" w:name="_Toc486016425"/>
+      <w:r>
+        <w:rPr>
+          <w:lang w:val="en-GB"/>
+        </w:rPr>
+        <w:lastRenderedPageBreak/>
+        <w:t>Discussion</w:t>
+      </w:r>
+      <w:bookmarkEnd w:id="6"/>
+    </w:p>
+    <w:p>
+      <w:pPr>
+        <w:spacing w:before="60" w:after="60"/>
+        <w:rPr>
+          <w:lang w:val="en-GB"/>
+        </w:rPr>
+      </w:pPr>
+      <w:r>
+        <w:rPr>
+          <w:lang w:val="en-GB"/>
+        </w:rPr>
+        <w:t xml:space="preserve">Although I did not fully achieve my goals and chose to skip properly testing my device on my cat, I completed two proofs of </w:t>
+      </w:r>
+      <w:r>
+        <w:rPr>
+          <w:lang w:val="en-GB"/>
+        </w:rPr>
+        <w:t>concept.</w:t>
+      </w:r>
+    </w:p>
+    <w:p>
+      <w:pPr>
+        <w:spacing w:before="60" w:after="60"/>
+        <w:rPr>
+          <w:lang w:val="en-GB"/>
+        </w:rPr>
+      </w:pPr>
+      <w:r>
+        <w:rPr>
+          <w:lang w:val="en-GB"/>
+        </w:rPr>
+        <w:t>The GPS / SD setup</w:t>
+      </w:r>
+      <w:r>
+        <w:rPr>
+          <w:lang w:val="en-GB"/>
+        </w:rPr>
+        <w:t xml:space="preserve"> reads GPS co-ordinates and stores them to an SD card. </w:t>
+      </w:r>
+      <w:r>
+        <w:rPr>
+          <w:lang w:val="en-GB"/>
+        </w:rPr>
+        <w:t xml:space="preserve">This setup could be used to track the cat – although the card would have to be manually removed and read on a computer. A simple </w:t>
+      </w:r>
+      <w:proofErr w:type="spellStart"/>
+      <w:r>
+        <w:rPr>
+          <w:lang w:val="en-GB"/>
+        </w:rPr>
+        <w:t>visualiser</w:t>
+      </w:r>
+      <w:proofErr w:type="spellEnd"/>
+      <w:r>
+        <w:rPr>
+          <w:lang w:val="en-GB"/>
+        </w:rPr>
+        <w:t xml:space="preserve"> was created to read the CSV file.</w:t>
+      </w:r>
+    </w:p>
+    <w:p>
+      <w:pPr>
+        <w:spacing w:before="60" w:after="60"/>
+        <w:rPr>
+          <w:lang w:val="en-GB"/>
+        </w:rPr>
+      </w:pPr>
+      <w:r>
+        <w:rPr>
+          <w:lang w:val="en-GB"/>
+        </w:rPr>
+        <w:t>The WiFi / MQTT setup</w:t>
+      </w:r>
+      <w:r>
+        <w:rPr>
+          <w:lang w:val="en-GB"/>
+        </w:rPr>
+        <w:t xml:space="preserve"> successfully connects to a WiFi network and published an MQTT message to a now offline SIOT centre.</w:t>
+      </w:r>
+      <w:r>
+        <w:rPr>
+          <w:lang w:val="en-GB"/>
+        </w:rPr>
+        <w:t xml:space="preserve"> This message is then displayed on the </w:t>
+      </w:r>
+      <w:r>
+        <w:rPr>
+          <w:i/>
+          <w:lang w:val="en-GB"/>
+        </w:rPr>
+        <w:t>Raspberry Pi’s</w:t>
+      </w:r>
+      <w:r>
+        <w:rPr>
+          <w:lang w:val="en-GB"/>
+        </w:rPr>
+        <w:t xml:space="preserve"> LED matrix.</w:t>
+      </w:r>
+    </w:p>
+    <w:p>
+      <w:pPr>
+        <w:spacing w:before="60" w:after="60"/>
+        <w:rPr>
+          <w:lang w:val="en-GB"/>
+        </w:rPr>
+      </w:pPr>
+      <w:r>
+        <w:rPr>
+          <w:lang w:val="en-GB"/>
+        </w:rPr>
+        <w:t xml:space="preserve">The major problem is that </w:t>
+      </w:r>
+      <w:proofErr w:type="spellStart"/>
+      <w:r>
+        <w:rPr>
+          <w:i/>
+          <w:lang w:val="en-GB"/>
+        </w:rPr>
+        <w:t>TinyCircuit</w:t>
+      </w:r>
+      <w:proofErr w:type="spellEnd"/>
+      <w:r>
+        <w:rPr>
+          <w:lang w:val="en-GB"/>
+        </w:rPr>
+        <w:t xml:space="preserve">, the manufacturer of the </w:t>
+      </w:r>
+      <w:r>
+        <w:rPr>
+          <w:i/>
+          <w:lang w:val="en-GB"/>
+        </w:rPr>
+        <w:t>TinyDuino</w:t>
+      </w:r>
+      <w:r>
+        <w:rPr>
+          <w:lang w:val="en-GB"/>
+        </w:rPr>
+        <w:t xml:space="preserve"> platform, r</w:t>
+      </w:r>
+      <w:r>
+        <w:rPr>
+          <w:lang w:val="en-GB"/>
+        </w:rPr>
+        <w:t xml:space="preserve">ecently introduced better </w:t>
+      </w:r>
+      <w:r>
+        <w:rPr>
+          <w:lang w:val="en-GB"/>
+        </w:rPr>
+        <w:t>components. The corresponding</w:t>
+      </w:r>
+      <w:r>
+        <w:rPr>
+          <w:lang w:val="en-GB"/>
+        </w:rPr>
+        <w:t xml:space="preserve"> libraries </w:t>
+      </w:r>
+      <w:r>
+        <w:rPr>
+          <w:lang w:val="en-GB"/>
+        </w:rPr>
+        <w:t xml:space="preserve">consume significantly more code memory than the </w:t>
+      </w:r>
+      <w:r>
+        <w:rPr>
+          <w:lang w:val="en-GB"/>
+        </w:rPr>
+        <w:t>old libraries.</w:t>
+      </w:r>
+      <w:bookmarkStart w:id="7" w:name="_GoBack"/>
+      <w:bookmarkEnd w:id="7"/>
     </w:p>
     <w:sectPr>
       <w:pgSz w:w="11906" w:h="16838" w:code="9"/>
@@ -1036,7 +3169,7 @@
       <w:spacing w:before="300"/>
       <w:rPr>
         <w:color w:val="697D91"/>
-        <w:lang w:val="fr-CH"/>
+        <w:lang w:val="en-GB"/>
       </w:rPr>
     </w:pPr>
     <w:r>
@@ -1133,7 +3266,7 @@
                               <w:sz w:val="16"/>
                               <w:szCs w:val="16"/>
                             </w:rPr>
-                            <w:t>4</w:t>
+                            <w:t>6</w:t>
                           </w:r>
                           <w:r>
                             <w:rPr>
@@ -1204,7 +3337,7 @@
                         <w:sz w:val="16"/>
                         <w:szCs w:val="16"/>
                       </w:rPr>
-                      <w:t>4</w:t>
+                      <w:t>6</w:t>
                     </w:r>
                     <w:r>
                       <w:rPr>
@@ -1225,16 +3358,29 @@
     <w:r>
       <w:rPr>
         <w:color w:val="697D91"/>
-        <w:lang w:val="fr-CH"/>
-      </w:rPr>
-      <w:t xml:space="preserve">Berner Fachhochschule | </w:t>
+      </w:rPr>
+      <w:t>Berner Fachhochschule</w:t>
     </w:r>
     <w:r>
       <w:rPr>
         <w:color w:val="697D91"/>
+        <w:lang w:val="en-GB"/>
+      </w:rPr>
+      <w:t xml:space="preserve"> | </w:t>
+    </w:r>
+    <w:r>
+      <w:rPr>
+        <w:color w:val="697D91"/>
         <w:lang w:val="fr-CH"/>
       </w:rPr>
-      <w:t>Haute école spécialisée bernoise | Bern University of Applied Sciences</w:t>
+      <w:t>Haute école spécialisée bernoise</w:t>
+    </w:r>
+    <w:r>
+      <w:rPr>
+        <w:color w:val="697D91"/>
+        <w:lang w:val="en-GB"/>
+      </w:rPr>
+      <w:t xml:space="preserve"> | Bern University of Applied Sciences</w:t>
     </w:r>
   </w:p>
 </w:ftr>
@@ -1257,6 +3403,176 @@
       <w:r>
         <w:continuationSeparator/>
       </w:r>
+    </w:p>
+  </w:footnote>
+  <w:footnote w:id="1">
+    <w:p>
+      <w:pPr>
+        <w:pStyle w:val="FootnoteText"/>
+        <w:rPr>
+          <w:lang w:val="en-GB"/>
+        </w:rPr>
+      </w:pPr>
+      <w:r>
+        <w:rPr>
+          <w:rStyle w:val="FootnoteReference"/>
+          <w:lang w:val="en-GB"/>
+        </w:rPr>
+        <w:footnoteRef/>
+      </w:r>
+      <w:r>
+        <w:rPr>
+          <w:lang w:val="en-GB"/>
+        </w:rPr>
+        <w:t xml:space="preserve"> </w:t>
+      </w:r>
+      <w:hyperlink r:id="rId1" w:history="1">
+        <w:r>
+          <w:rPr>
+            <w:rStyle w:val="Hyperlink"/>
+            <w:lang w:val="en-GB"/>
+          </w:rPr>
+          <w:t>https://github.com/florind/TinyGPS</w:t>
+        </w:r>
+      </w:hyperlink>
+    </w:p>
+  </w:footnote>
+  <w:footnote w:id="2">
+    <w:p>
+      <w:pPr>
+        <w:pStyle w:val="FootnoteText"/>
+        <w:rPr>
+          <w:lang w:val="en-GB"/>
+        </w:rPr>
+      </w:pPr>
+      <w:r>
+        <w:rPr>
+          <w:rStyle w:val="FootnoteReference"/>
+          <w:lang w:val="en-GB"/>
+        </w:rPr>
+        <w:footnoteRef/>
+      </w:r>
+      <w:r>
+        <w:rPr>
+          <w:lang w:val="en-GB"/>
+        </w:rPr>
+        <w:t xml:space="preserve"> </w:t>
+      </w:r>
+      <w:r>
+        <w:rPr>
+          <w:lang w:val="en-GB"/>
+        </w:rPr>
+        <w:t>National Marine Electronics Association,</w:t>
+      </w:r>
+      <w:r>
+        <w:rPr>
+          <w:lang w:val="en-GB"/>
+        </w:rPr>
+        <w:t xml:space="preserve"> organisation that created a widely used</w:t>
+      </w:r>
+      <w:r>
+        <w:rPr>
+          <w:lang w:val="en-GB"/>
+        </w:rPr>
+        <w:t xml:space="preserve"> standard</w:t>
+      </w:r>
+      <w:r>
+        <w:rPr>
+          <w:lang w:val="en-GB"/>
+        </w:rPr>
+        <w:t xml:space="preserve"> for GPS device messages</w:t>
+      </w:r>
+    </w:p>
+  </w:footnote>
+  <w:footnote w:id="3">
+    <w:p>
+      <w:pPr>
+        <w:pStyle w:val="FootnoteText"/>
+        <w:rPr>
+          <w:lang w:val="en-GB"/>
+        </w:rPr>
+      </w:pPr>
+      <w:r>
+        <w:rPr>
+          <w:rStyle w:val="FootnoteReference"/>
+          <w:lang w:val="en-GB"/>
+        </w:rPr>
+        <w:footnoteRef/>
+      </w:r>
+      <w:r>
+        <w:rPr>
+          <w:lang w:val="en-GB"/>
+        </w:rPr>
+        <w:t xml:space="preserve"> Reference: </w:t>
+      </w:r>
+      <w:hyperlink r:id="rId2" w:history="1">
+        <w:r>
+          <w:rPr>
+            <w:rStyle w:val="Hyperlink"/>
+            <w:lang w:val="en-GB"/>
+          </w:rPr>
+          <w:t>https://www.arduino.cc/en/Reference/WiFi101</w:t>
+        </w:r>
+      </w:hyperlink>
+      <w:r>
+        <w:rPr>
+          <w:lang w:val="en-GB"/>
+        </w:rPr>
+        <w:t xml:space="preserve">, source code: </w:t>
+      </w:r>
+      <w:hyperlink r:id="rId3" w:history="1">
+        <w:r>
+          <w:rPr>
+            <w:rStyle w:val="Hyperlink"/>
+            <w:lang w:val="en-GB"/>
+          </w:rPr>
+          <w:t>https://github.com/arduino-libraries/WiFi101</w:t>
+        </w:r>
+      </w:hyperlink>
+    </w:p>
+  </w:footnote>
+  <w:footnote w:id="4">
+    <w:p>
+      <w:pPr>
+        <w:pStyle w:val="FootnoteText"/>
+        <w:rPr>
+          <w:lang w:val="en-GB"/>
+        </w:rPr>
+      </w:pPr>
+      <w:r>
+        <w:rPr>
+          <w:rStyle w:val="FootnoteReference"/>
+          <w:lang w:val="en-GB"/>
+        </w:rPr>
+        <w:footnoteRef/>
+      </w:r>
+      <w:r>
+        <w:rPr>
+          <w:lang w:val="en-GB"/>
+        </w:rPr>
+        <w:t xml:space="preserve"> </w:t>
+      </w:r>
+      <w:r>
+        <w:rPr>
+          <w:lang w:val="en-GB"/>
+        </w:rPr>
+        <w:t>S</w:t>
+      </w:r>
+      <w:r>
+        <w:rPr>
+          <w:lang w:val="en-GB"/>
+        </w:rPr>
+        <w:t xml:space="preserve">ource code: </w:t>
+      </w:r>
+      <w:hyperlink r:id="rId4" w:history="1">
+        <w:r>
+          <w:rPr>
+            <w:rStyle w:val="Hyperlink"/>
+            <w:lang w:val="en-GB"/>
+          </w:rPr>
+          <w:t>https://github.com/adafruit/Adafruit_MQTT_Library</w:t>
+        </w:r>
+      </w:hyperlink>
     </w:p>
   </w:footnote>
 </w:footnotes>
@@ -1801,6 +4117,119 @@
     </w:lvl>
   </w:abstractNum>
   <w:abstractNum w:abstractNumId="11" w15:restartNumberingAfterBreak="0">
+    <w:nsid w:val="11791225"/>
+    <w:multiLevelType w:val="hybridMultilevel"/>
+    <w:tmpl w:val="9468D168"/>
+    <w:lvl w:ilvl="0" w:tplc="4CAE2314">
+      <w:start w:val="1"/>
+      <w:numFmt w:val="bullet"/>
+      <w:lvlText w:val=""/>
+      <w:lvlJc w:val="left"/>
+      <w:pPr>
+        <w:ind w:left="720" w:hanging="360"/>
+      </w:pPr>
+      <w:rPr>
+        <w:rFonts w:ascii="Symbol" w:hAnsi="Symbol" w:hint="default"/>
+      </w:rPr>
+    </w:lvl>
+    <w:lvl w:ilvl="1" w:tplc="08090003">
+      <w:start w:val="1"/>
+      <w:numFmt w:val="bullet"/>
+      <w:lvlText w:val="o"/>
+      <w:lvlJc w:val="left"/>
+      <w:pPr>
+        <w:ind w:left="1440" w:hanging="360"/>
+      </w:pPr>
+      <w:rPr>
+        <w:rFonts w:ascii="Courier New" w:hAnsi="Courier New" w:cs="Courier New" w:hint="default"/>
+      </w:rPr>
+    </w:lvl>
+    <w:lvl w:ilvl="2" w:tplc="08090005" w:tentative="1">
+      <w:start w:val="1"/>
+      <w:numFmt w:val="bullet"/>
+      <w:lvlText w:val=""/>
+      <w:lvlJc w:val="left"/>
+      <w:pPr>
+        <w:ind w:left="2160" w:hanging="360"/>
+      </w:pPr>
+      <w:rPr>
+        <w:rFonts w:ascii="Wingdings" w:hAnsi="Wingdings" w:hint="default"/>
+      </w:rPr>
+    </w:lvl>
+    <w:lvl w:ilvl="3" w:tplc="08090001" w:tentative="1">
+      <w:start w:val="1"/>
+      <w:numFmt w:val="bullet"/>
+      <w:lvlText w:val=""/>
+      <w:lvlJc w:val="left"/>
+      <w:pPr>
+        <w:ind w:left="2880" w:hanging="360"/>
+      </w:pPr>
+      <w:rPr>
+        <w:rFonts w:ascii="Symbol" w:hAnsi="Symbol" w:hint="default"/>
+      </w:rPr>
+    </w:lvl>
+    <w:lvl w:ilvl="4" w:tplc="08090003" w:tentative="1">
+      <w:start w:val="1"/>
+      <w:numFmt w:val="bullet"/>
+      <w:lvlText w:val="o"/>
+      <w:lvlJc w:val="left"/>
+      <w:pPr>
+        <w:ind w:left="3600" w:hanging="360"/>
+      </w:pPr>
+      <w:rPr>
+        <w:rFonts w:ascii="Courier New" w:hAnsi="Courier New" w:cs="Courier New" w:hint="default"/>
+      </w:rPr>
+    </w:lvl>
+    <w:lvl w:ilvl="5" w:tplc="08090005" w:tentative="1">
+      <w:start w:val="1"/>
+      <w:numFmt w:val="bullet"/>
+      <w:lvlText w:val=""/>
+      <w:lvlJc w:val="left"/>
+      <w:pPr>
+        <w:ind w:left="4320" w:hanging="360"/>
+      </w:pPr>
+      <w:rPr>
+        <w:rFonts w:ascii="Wingdings" w:hAnsi="Wingdings" w:hint="default"/>
+      </w:rPr>
+    </w:lvl>
+    <w:lvl w:ilvl="6" w:tplc="08090001" w:tentative="1">
+      <w:start w:val="1"/>
+      <w:numFmt w:val="bullet"/>
+      <w:lvlText w:val=""/>
+      <w:lvlJc w:val="left"/>
+      <w:pPr>
+        <w:ind w:left="5040" w:hanging="360"/>
+      </w:pPr>
+      <w:rPr>
+        <w:rFonts w:ascii="Symbol" w:hAnsi="Symbol" w:hint="default"/>
+      </w:rPr>
+    </w:lvl>
+    <w:lvl w:ilvl="7" w:tplc="08090003" w:tentative="1">
+      <w:start w:val="1"/>
+      <w:numFmt w:val="bullet"/>
+      <w:lvlText w:val="o"/>
+      <w:lvlJc w:val="left"/>
+      <w:pPr>
+        <w:ind w:left="5760" w:hanging="360"/>
+      </w:pPr>
+      <w:rPr>
+        <w:rFonts w:ascii="Courier New" w:hAnsi="Courier New" w:cs="Courier New" w:hint="default"/>
+      </w:rPr>
+    </w:lvl>
+    <w:lvl w:ilvl="8" w:tplc="08090005" w:tentative="1">
+      <w:start w:val="1"/>
+      <w:numFmt w:val="bullet"/>
+      <w:lvlText w:val=""/>
+      <w:lvlJc w:val="left"/>
+      <w:pPr>
+        <w:ind w:left="6480" w:hanging="360"/>
+      </w:pPr>
+      <w:rPr>
+        <w:rFonts w:ascii="Wingdings" w:hAnsi="Wingdings" w:hint="default"/>
+      </w:rPr>
+    </w:lvl>
+  </w:abstractNum>
+  <w:abstractNum w:abstractNumId="12" w15:restartNumberingAfterBreak="0">
     <w:nsid w:val="12D40AD2"/>
     <w:multiLevelType w:val="multilevel"/>
     <w:tmpl w:val="E73218A8"/>
@@ -1921,7 +4350,7 @@
       </w:pPr>
     </w:lvl>
   </w:abstractNum>
-  <w:abstractNum w:abstractNumId="12" w15:restartNumberingAfterBreak="0">
+  <w:abstractNum w:abstractNumId="13" w15:restartNumberingAfterBreak="0">
     <w:nsid w:val="152F513A"/>
     <w:multiLevelType w:val="multilevel"/>
     <w:tmpl w:val="E6FA8320"/>
@@ -2058,7 +4487,7 @@
       </w:rPr>
     </w:lvl>
   </w:abstractNum>
-  <w:abstractNum w:abstractNumId="13" w15:restartNumberingAfterBreak="0">
+  <w:abstractNum w:abstractNumId="14" w15:restartNumberingAfterBreak="0">
     <w:nsid w:val="188E2BED"/>
     <w:multiLevelType w:val="hybridMultilevel"/>
     <w:tmpl w:val="53241D16"/>
@@ -2179,7 +4608,7 @@
       </w:pPr>
     </w:lvl>
   </w:abstractNum>
-  <w:abstractNum w:abstractNumId="14" w15:restartNumberingAfterBreak="0">
+  <w:abstractNum w:abstractNumId="15" w15:restartNumberingAfterBreak="0">
     <w:nsid w:val="199F1A53"/>
     <w:multiLevelType w:val="multilevel"/>
     <w:tmpl w:val="76003A9A"/>
@@ -2300,7 +4729,7 @@
       </w:pPr>
     </w:lvl>
   </w:abstractNum>
-  <w:abstractNum w:abstractNumId="15" w15:restartNumberingAfterBreak="0">
+  <w:abstractNum w:abstractNumId="16" w15:restartNumberingAfterBreak="0">
     <w:nsid w:val="1DB1457B"/>
     <w:multiLevelType w:val="multilevel"/>
     <w:tmpl w:val="0807001D"/>
@@ -2413,7 +4842,7 @@
       </w:pPr>
     </w:lvl>
   </w:abstractNum>
-  <w:abstractNum w:abstractNumId="16" w15:restartNumberingAfterBreak="0">
+  <w:abstractNum w:abstractNumId="17" w15:restartNumberingAfterBreak="0">
     <w:nsid w:val="1DD52398"/>
     <w:multiLevelType w:val="multilevel"/>
     <w:tmpl w:val="0807001D"/>
@@ -2526,7 +4955,7 @@
       </w:pPr>
     </w:lvl>
   </w:abstractNum>
-  <w:abstractNum w:abstractNumId="17" w15:restartNumberingAfterBreak="0">
+  <w:abstractNum w:abstractNumId="18" w15:restartNumberingAfterBreak="0">
     <w:nsid w:val="26747815"/>
     <w:multiLevelType w:val="multilevel"/>
     <w:tmpl w:val="0807001D"/>
@@ -2639,7 +5068,7 @@
       </w:pPr>
     </w:lvl>
   </w:abstractNum>
-  <w:abstractNum w:abstractNumId="18" w15:restartNumberingAfterBreak="0">
+  <w:abstractNum w:abstractNumId="19" w15:restartNumberingAfterBreak="0">
     <w:nsid w:val="27A80646"/>
     <w:multiLevelType w:val="multilevel"/>
     <w:tmpl w:val="EA2661F8"/>
@@ -2778,7 +5207,7 @@
       </w:rPr>
     </w:lvl>
   </w:abstractNum>
-  <w:abstractNum w:abstractNumId="19" w15:restartNumberingAfterBreak="0">
+  <w:abstractNum w:abstractNumId="20" w15:restartNumberingAfterBreak="0">
     <w:nsid w:val="2BF87341"/>
     <w:multiLevelType w:val="multilevel"/>
     <w:tmpl w:val="83F0EDE8"/>
@@ -2918,7 +5347,7 @@
       </w:rPr>
     </w:lvl>
   </w:abstractNum>
-  <w:abstractNum w:abstractNumId="20" w15:restartNumberingAfterBreak="0">
+  <w:abstractNum w:abstractNumId="21" w15:restartNumberingAfterBreak="0">
     <w:nsid w:val="39135B2B"/>
     <w:multiLevelType w:val="multilevel"/>
     <w:tmpl w:val="0807001D"/>
@@ -3031,7 +5460,7 @@
       </w:pPr>
     </w:lvl>
   </w:abstractNum>
-  <w:abstractNum w:abstractNumId="21" w15:restartNumberingAfterBreak="0">
+  <w:abstractNum w:abstractNumId="22" w15:restartNumberingAfterBreak="0">
     <w:nsid w:val="3C3F7338"/>
     <w:multiLevelType w:val="multilevel"/>
     <w:tmpl w:val="7682CBCE"/>
@@ -3168,7 +5597,7 @@
       </w:rPr>
     </w:lvl>
   </w:abstractNum>
-  <w:abstractNum w:abstractNumId="22" w15:restartNumberingAfterBreak="0">
+  <w:abstractNum w:abstractNumId="23" w15:restartNumberingAfterBreak="0">
     <w:nsid w:val="3F363305"/>
     <w:multiLevelType w:val="multilevel"/>
     <w:tmpl w:val="727C6224"/>
@@ -3305,7 +5734,7 @@
       </w:rPr>
     </w:lvl>
   </w:abstractNum>
-  <w:abstractNum w:abstractNumId="23" w15:restartNumberingAfterBreak="0">
+  <w:abstractNum w:abstractNumId="24" w15:restartNumberingAfterBreak="0">
     <w:nsid w:val="40780DDA"/>
     <w:multiLevelType w:val="multilevel"/>
     <w:tmpl w:val="129061F0"/>
@@ -3442,7 +5871,7 @@
       </w:rPr>
     </w:lvl>
   </w:abstractNum>
-  <w:abstractNum w:abstractNumId="24" w15:restartNumberingAfterBreak="0">
+  <w:abstractNum w:abstractNumId="25" w15:restartNumberingAfterBreak="0">
     <w:nsid w:val="497C53A1"/>
     <w:multiLevelType w:val="multilevel"/>
     <w:tmpl w:val="B23E78CC"/>
@@ -3563,7 +5992,7 @@
       </w:pPr>
     </w:lvl>
   </w:abstractNum>
-  <w:abstractNum w:abstractNumId="25" w15:restartNumberingAfterBreak="0">
+  <w:abstractNum w:abstractNumId="26" w15:restartNumberingAfterBreak="0">
     <w:nsid w:val="4BDA1F90"/>
     <w:multiLevelType w:val="multilevel"/>
     <w:tmpl w:val="0807001D"/>
@@ -3676,7 +6105,7 @@
       </w:pPr>
     </w:lvl>
   </w:abstractNum>
-  <w:abstractNum w:abstractNumId="26" w15:restartNumberingAfterBreak="0">
+  <w:abstractNum w:abstractNumId="27" w15:restartNumberingAfterBreak="0">
     <w:nsid w:val="617E5CEA"/>
     <w:multiLevelType w:val="multilevel"/>
     <w:tmpl w:val="C4928BA0"/>
@@ -3816,7 +6245,7 @@
       </w:rPr>
     </w:lvl>
   </w:abstractNum>
-  <w:abstractNum w:abstractNumId="27" w15:restartNumberingAfterBreak="0">
+  <w:abstractNum w:abstractNumId="28" w15:restartNumberingAfterBreak="0">
     <w:nsid w:val="63FE647F"/>
     <w:multiLevelType w:val="multilevel"/>
     <w:tmpl w:val="B8F2C990"/>
@@ -3937,7 +6366,7 @@
       </w:pPr>
     </w:lvl>
   </w:abstractNum>
-  <w:abstractNum w:abstractNumId="28" w15:restartNumberingAfterBreak="0">
+  <w:abstractNum w:abstractNumId="29" w15:restartNumberingAfterBreak="0">
     <w:nsid w:val="68282258"/>
     <w:multiLevelType w:val="multilevel"/>
     <w:tmpl w:val="0807001F"/>
@@ -4050,7 +6479,120 @@
       </w:pPr>
     </w:lvl>
   </w:abstractNum>
-  <w:abstractNum w:abstractNumId="29" w15:restartNumberingAfterBreak="0">
+  <w:abstractNum w:abstractNumId="30" w15:restartNumberingAfterBreak="0">
+    <w:nsid w:val="699E2AB9"/>
+    <w:multiLevelType w:val="hybridMultilevel"/>
+    <w:tmpl w:val="9C3ACC5C"/>
+    <w:lvl w:ilvl="0" w:tplc="4CAE2314">
+      <w:start w:val="1"/>
+      <w:numFmt w:val="bullet"/>
+      <w:lvlText w:val=""/>
+      <w:lvlJc w:val="left"/>
+      <w:pPr>
+        <w:ind w:left="720" w:hanging="360"/>
+      </w:pPr>
+      <w:rPr>
+        <w:rFonts w:ascii="Symbol" w:hAnsi="Symbol" w:hint="default"/>
+      </w:rPr>
+    </w:lvl>
+    <w:lvl w:ilvl="1" w:tplc="08090003" w:tentative="1">
+      <w:start w:val="1"/>
+      <w:numFmt w:val="bullet"/>
+      <w:lvlText w:val="o"/>
+      <w:lvlJc w:val="left"/>
+      <w:pPr>
+        <w:ind w:left="1440" w:hanging="360"/>
+      </w:pPr>
+      <w:rPr>
+        <w:rFonts w:ascii="Courier New" w:hAnsi="Courier New" w:cs="Courier New" w:hint="default"/>
+      </w:rPr>
+    </w:lvl>
+    <w:lvl w:ilvl="2" w:tplc="08090005" w:tentative="1">
+      <w:start w:val="1"/>
+      <w:numFmt w:val="bullet"/>
+      <w:lvlText w:val=""/>
+      <w:lvlJc w:val="left"/>
+      <w:pPr>
+        <w:ind w:left="2160" w:hanging="360"/>
+      </w:pPr>
+      <w:rPr>
+        <w:rFonts w:ascii="Wingdings" w:hAnsi="Wingdings" w:hint="default"/>
+      </w:rPr>
+    </w:lvl>
+    <w:lvl w:ilvl="3" w:tplc="08090001" w:tentative="1">
+      <w:start w:val="1"/>
+      <w:numFmt w:val="bullet"/>
+      <w:lvlText w:val=""/>
+      <w:lvlJc w:val="left"/>
+      <w:pPr>
+        <w:ind w:left="2880" w:hanging="360"/>
+      </w:pPr>
+      <w:rPr>
+        <w:rFonts w:ascii="Symbol" w:hAnsi="Symbol" w:hint="default"/>
+      </w:rPr>
+    </w:lvl>
+    <w:lvl w:ilvl="4" w:tplc="08090003" w:tentative="1">
+      <w:start w:val="1"/>
+      <w:numFmt w:val="bullet"/>
+      <w:lvlText w:val="o"/>
+      <w:lvlJc w:val="left"/>
+      <w:pPr>
+        <w:ind w:left="3600" w:hanging="360"/>
+      </w:pPr>
+      <w:rPr>
+        <w:rFonts w:ascii="Courier New" w:hAnsi="Courier New" w:cs="Courier New" w:hint="default"/>
+      </w:rPr>
+    </w:lvl>
+    <w:lvl w:ilvl="5" w:tplc="08090005" w:tentative="1">
+      <w:start w:val="1"/>
+      <w:numFmt w:val="bullet"/>
+      <w:lvlText w:val=""/>
+      <w:lvlJc w:val="left"/>
+      <w:pPr>
+        <w:ind w:left="4320" w:hanging="360"/>
+      </w:pPr>
+      <w:rPr>
+        <w:rFonts w:ascii="Wingdings" w:hAnsi="Wingdings" w:hint="default"/>
+      </w:rPr>
+    </w:lvl>
+    <w:lvl w:ilvl="6" w:tplc="08090001" w:tentative="1">
+      <w:start w:val="1"/>
+      <w:numFmt w:val="bullet"/>
+      <w:lvlText w:val=""/>
+      <w:lvlJc w:val="left"/>
+      <w:pPr>
+        <w:ind w:left="5040" w:hanging="360"/>
+      </w:pPr>
+      <w:rPr>
+        <w:rFonts w:ascii="Symbol" w:hAnsi="Symbol" w:hint="default"/>
+      </w:rPr>
+    </w:lvl>
+    <w:lvl w:ilvl="7" w:tplc="08090003" w:tentative="1">
+      <w:start w:val="1"/>
+      <w:numFmt w:val="bullet"/>
+      <w:lvlText w:val="o"/>
+      <w:lvlJc w:val="left"/>
+      <w:pPr>
+        <w:ind w:left="5760" w:hanging="360"/>
+      </w:pPr>
+      <w:rPr>
+        <w:rFonts w:ascii="Courier New" w:hAnsi="Courier New" w:cs="Courier New" w:hint="default"/>
+      </w:rPr>
+    </w:lvl>
+    <w:lvl w:ilvl="8" w:tplc="08090005" w:tentative="1">
+      <w:start w:val="1"/>
+      <w:numFmt w:val="bullet"/>
+      <w:lvlText w:val=""/>
+      <w:lvlJc w:val="left"/>
+      <w:pPr>
+        <w:ind w:left="6480" w:hanging="360"/>
+      </w:pPr>
+      <w:rPr>
+        <w:rFonts w:ascii="Wingdings" w:hAnsi="Wingdings" w:hint="default"/>
+      </w:rPr>
+    </w:lvl>
+  </w:abstractNum>
+  <w:abstractNum w:abstractNumId="31" w15:restartNumberingAfterBreak="0">
     <w:nsid w:val="7BA82AF0"/>
     <w:multiLevelType w:val="multilevel"/>
     <w:tmpl w:val="0807001D"/>
@@ -4163,7 +6705,7 @@
       </w:pPr>
     </w:lvl>
   </w:abstractNum>
-  <w:abstractNum w:abstractNumId="30" w15:restartNumberingAfterBreak="0">
+  <w:abstractNum w:abstractNumId="32" w15:restartNumberingAfterBreak="0">
     <w:nsid w:val="7FBD4339"/>
     <w:multiLevelType w:val="multilevel"/>
     <w:tmpl w:val="0807001D"/>
@@ -4307,67 +6849,73 @@
     <w:abstractNumId w:val="0"/>
   </w:num>
   <w:num w:numId="11">
-    <w:abstractNumId w:val="13"/>
+    <w:abstractNumId w:val="14"/>
   </w:num>
   <w:num w:numId="12">
-    <w:abstractNumId w:val="24"/>
+    <w:abstractNumId w:val="25"/>
   </w:num>
   <w:num w:numId="13">
-    <w:abstractNumId w:val="11"/>
+    <w:abstractNumId w:val="12"/>
   </w:num>
   <w:num w:numId="14">
+    <w:abstractNumId w:val="19"/>
+  </w:num>
+  <w:num w:numId="15">
     <w:abstractNumId w:val="18"/>
   </w:num>
-  <w:num w:numId="15">
-    <w:abstractNumId w:val="17"/>
-  </w:num>
   <w:num w:numId="16">
-    <w:abstractNumId w:val="14"/>
+    <w:abstractNumId w:val="15"/>
   </w:num>
   <w:num w:numId="17">
     <w:abstractNumId w:val="10"/>
   </w:num>
   <w:num w:numId="18">
+    <w:abstractNumId w:val="28"/>
+  </w:num>
+  <w:num w:numId="19">
+    <w:abstractNumId w:val="21"/>
+  </w:num>
+  <w:num w:numId="20">
+    <w:abstractNumId w:val="29"/>
+  </w:num>
+  <w:num w:numId="21">
+    <w:abstractNumId w:val="32"/>
+  </w:num>
+  <w:num w:numId="22">
+    <w:abstractNumId w:val="16"/>
+  </w:num>
+  <w:num w:numId="23">
+    <w:abstractNumId w:val="26"/>
+  </w:num>
+  <w:num w:numId="24">
+    <w:abstractNumId w:val="24"/>
+  </w:num>
+  <w:num w:numId="25">
+    <w:abstractNumId w:val="17"/>
+  </w:num>
+  <w:num w:numId="26">
+    <w:abstractNumId w:val="22"/>
+  </w:num>
+  <w:num w:numId="27">
+    <w:abstractNumId w:val="20"/>
+  </w:num>
+  <w:num w:numId="28">
     <w:abstractNumId w:val="27"/>
   </w:num>
-  <w:num w:numId="19">
-    <w:abstractNumId w:val="20"/>
-  </w:num>
-  <w:num w:numId="20">
-    <w:abstractNumId w:val="28"/>
-  </w:num>
-  <w:num w:numId="21">
-    <w:abstractNumId w:val="30"/>
-  </w:num>
-  <w:num w:numId="22">
-    <w:abstractNumId w:val="15"/>
-  </w:num>
-  <w:num w:numId="23">
-    <w:abstractNumId w:val="25"/>
-  </w:num>
-  <w:num w:numId="24">
+  <w:num w:numId="29">
     <w:abstractNumId w:val="23"/>
   </w:num>
-  <w:num w:numId="25">
-    <w:abstractNumId w:val="16"/>
-  </w:num>
-  <w:num w:numId="26">
-    <w:abstractNumId w:val="21"/>
-  </w:num>
-  <w:num w:numId="27">
-    <w:abstractNumId w:val="19"/>
-  </w:num>
-  <w:num w:numId="28">
-    <w:abstractNumId w:val="26"/>
-  </w:num>
-  <w:num w:numId="29">
-    <w:abstractNumId w:val="22"/>
-  </w:num>
   <w:num w:numId="30">
-    <w:abstractNumId w:val="12"/>
+    <w:abstractNumId w:val="13"/>
   </w:num>
   <w:num w:numId="31">
-    <w:abstractNumId w:val="29"/>
+    <w:abstractNumId w:val="31"/>
+  </w:num>
+  <w:num w:numId="32">
+    <w:abstractNumId w:val="11"/>
+  </w:num>
+  <w:num w:numId="33">
+    <w:abstractNumId w:val="30"/>
   </w:num>
 </w:numbering>
 </file>
@@ -5467,6 +8015,42 @@
       <w:u w:val="single"/>
     </w:rPr>
   </w:style>
+  <w:style w:type="paragraph" w:styleId="ListParagraph">
+    <w:name w:val="List Paragraph"/>
+    <w:basedOn w:val="Normal"/>
+    <w:uiPriority w:val="34"/>
+    <w:semiHidden/>
+    <w:qFormat/>
+    <w:rsid w:val="004134FC"/>
+    <w:pPr>
+      <w:ind w:left="720"/>
+      <w:contextualSpacing/>
+    </w:pPr>
+  </w:style>
+  <w:style w:type="character" w:styleId="Mention">
+    <w:name w:val="Mention"/>
+    <w:basedOn w:val="DefaultParagraphFont"/>
+    <w:uiPriority w:val="99"/>
+    <w:semiHidden/>
+    <w:unhideWhenUsed/>
+    <w:rsid w:val="00366575"/>
+    <w:rPr>
+      <w:color w:val="2B579A"/>
+      <w:shd w:val="clear" w:color="auto" w:fill="E6E6E6"/>
+    </w:rPr>
+  </w:style>
+  <w:style w:type="character" w:styleId="FollowedHyperlink">
+    <w:name w:val="FollowedHyperlink"/>
+    <w:basedOn w:val="DefaultParagraphFont"/>
+    <w:uiPriority w:val="99"/>
+    <w:semiHidden/>
+    <w:unhideWhenUsed/>
+    <w:rsid w:val="00A435BB"/>
+    <w:rPr>
+      <w:color w:val="954F72" w:themeColor="followedHyperlink"/>
+      <w:u w:val="single"/>
+    </w:rPr>
+  </w:style>
 </w:styles>
 </file>
 
@@ -5770,7 +8354,7 @@
 </file>
 
 <file path=customXml/itemProps1.xml><?xml version="1.0" encoding="utf-8"?>
-<ds:datastoreItem xmlns:ds="http://schemas.openxmlformats.org/officeDocument/2006/customXml" ds:itemID="{C5444BDC-0A8D-42A8-BAD2-8FF95DB93E74}">
+<ds:datastoreItem xmlns:ds="http://schemas.openxmlformats.org/officeDocument/2006/customXml" ds:itemID="{DA3C9A3A-7AB9-464E-B09B-A3F4E614C640}">
   <ds:schemaRefs>
     <ds:schemaRef ds:uri="http://schemas.openxmlformats.org/officeDocument/2006/bibliography"/>
   </ds:schemaRefs>

</xml_diff>

<commit_message>
review report & presentation
</commit_message>
<xml_diff>
--- a/doc/report.docx
+++ b/doc/report.docx
@@ -309,7 +309,7 @@
         </w:rPr>
         <w:fldChar w:fldCharType="separate"/>
       </w:r>
-      <w:hyperlink w:anchor="_Toc486016419" w:history="1">
+      <w:hyperlink w:anchor="_Toc486319617" w:history="1">
         <w:r>
           <w:rPr>
             <w:rStyle w:val="Hyperlink"/>
@@ -355,7 +355,7 @@
             <w:noProof/>
             <w:webHidden/>
           </w:rPr>
-          <w:instrText xml:space="preserve"> PAGEREF _Toc486016419 \h </w:instrText>
+          <w:instrText xml:space="preserve"> PAGEREF _Toc486319617 \h </w:instrText>
         </w:r>
         <w:r>
           <w:rPr>
@@ -397,7 +397,7 @@
           <w:lang w:val="en-GB" w:eastAsia="en-GB"/>
         </w:rPr>
       </w:pPr>
-      <w:hyperlink w:anchor="_Toc486016420" w:history="1">
+      <w:hyperlink w:anchor="_Toc486319618" w:history="1">
         <w:r>
           <w:rPr>
             <w:rStyle w:val="Hyperlink"/>
@@ -443,7 +443,7 @@
             <w:noProof/>
             <w:webHidden/>
           </w:rPr>
-          <w:instrText xml:space="preserve"> PAGEREF _Toc486016420 \h </w:instrText>
+          <w:instrText xml:space="preserve"> PAGEREF _Toc486319618 \h </w:instrText>
         </w:r>
         <w:r>
           <w:rPr>
@@ -463,7 +463,7 @@
             <w:noProof/>
             <w:webHidden/>
           </w:rPr>
-          <w:t>2</w:t>
+          <w:t>3</w:t>
         </w:r>
         <w:r>
           <w:rPr>
@@ -485,7 +485,7 @@
           <w:lang w:val="en-GB" w:eastAsia="en-GB"/>
         </w:rPr>
       </w:pPr>
-      <w:hyperlink w:anchor="_Toc486016421" w:history="1">
+      <w:hyperlink w:anchor="_Toc486319619" w:history="1">
         <w:r>
           <w:rPr>
             <w:rStyle w:val="Hyperlink"/>
@@ -531,7 +531,7 @@
             <w:noProof/>
             <w:webHidden/>
           </w:rPr>
-          <w:instrText xml:space="preserve"> PAGEREF _Toc486016421 \h </w:instrText>
+          <w:instrText xml:space="preserve"> PAGEREF _Toc486319619 \h </w:instrText>
         </w:r>
         <w:r>
           <w:rPr>
@@ -551,7 +551,7 @@
             <w:noProof/>
             <w:webHidden/>
           </w:rPr>
-          <w:t>2</w:t>
+          <w:t>4</w:t>
         </w:r>
         <w:r>
           <w:rPr>
@@ -573,7 +573,7 @@
           <w:lang w:val="en-GB" w:eastAsia="en-GB"/>
         </w:rPr>
       </w:pPr>
-      <w:hyperlink w:anchor="_Toc486016422" w:history="1">
+      <w:hyperlink w:anchor="_Toc486319620" w:history="1">
         <w:r>
           <w:rPr>
             <w:rStyle w:val="Hyperlink"/>
@@ -601,7 +601,7 @@
             <w:noProof/>
             <w:webHidden/>
           </w:rPr>
-          <w:instrText xml:space="preserve"> PAGEREF _Toc486016422 \h </w:instrText>
+          <w:instrText xml:space="preserve"> PAGEREF _Toc486319620 \h </w:instrText>
         </w:r>
         <w:r>
           <w:rPr>
@@ -621,7 +621,7 @@
             <w:noProof/>
             <w:webHidden/>
           </w:rPr>
-          <w:t>2</w:t>
+          <w:t>4</w:t>
         </w:r>
         <w:r>
           <w:rPr>
@@ -643,7 +643,7 @@
           <w:lang w:val="en-GB" w:eastAsia="en-GB"/>
         </w:rPr>
       </w:pPr>
-      <w:hyperlink w:anchor="_Toc486016423" w:history="1">
+      <w:hyperlink w:anchor="_Toc486319621" w:history="1">
         <w:r>
           <w:rPr>
             <w:rStyle w:val="Hyperlink"/>
@@ -671,7 +671,7 @@
             <w:noProof/>
             <w:webHidden/>
           </w:rPr>
-          <w:instrText xml:space="preserve"> PAGEREF _Toc486016423 \h </w:instrText>
+          <w:instrText xml:space="preserve"> PAGEREF _Toc486319621 \h </w:instrText>
         </w:r>
         <w:r>
           <w:rPr>
@@ -691,7 +691,7 @@
             <w:noProof/>
             <w:webHidden/>
           </w:rPr>
-          <w:t>2</w:t>
+          <w:t>5</w:t>
         </w:r>
         <w:r>
           <w:rPr>
@@ -713,7 +713,7 @@
           <w:lang w:val="en-GB" w:eastAsia="en-GB"/>
         </w:rPr>
       </w:pPr>
-      <w:hyperlink w:anchor="_Toc486016424" w:history="1">
+      <w:hyperlink w:anchor="_Toc486319622" w:history="1">
         <w:r>
           <w:rPr>
             <w:rStyle w:val="Hyperlink"/>
@@ -741,7 +741,7 @@
             <w:noProof/>
             <w:webHidden/>
           </w:rPr>
-          <w:instrText xml:space="preserve"> PAGEREF _Toc486016424 \h </w:instrText>
+          <w:instrText xml:space="preserve"> PAGEREF _Toc486319622 \h </w:instrText>
         </w:r>
         <w:r>
           <w:rPr>
@@ -761,7 +761,7 @@
             <w:noProof/>
             <w:webHidden/>
           </w:rPr>
-          <w:t>2</w:t>
+          <w:t>5</w:t>
         </w:r>
         <w:r>
           <w:rPr>
@@ -783,7 +783,7 @@
           <w:lang w:val="en-GB" w:eastAsia="en-GB"/>
         </w:rPr>
       </w:pPr>
-      <w:hyperlink w:anchor="_Toc486016425" w:history="1">
+      <w:hyperlink w:anchor="_Toc486319623" w:history="1">
         <w:r>
           <w:rPr>
             <w:rStyle w:val="Hyperlink"/>
@@ -829,7 +829,7 @@
             <w:noProof/>
             <w:webHidden/>
           </w:rPr>
-          <w:instrText xml:space="preserve"> PAGEREF _Toc486016425 \h </w:instrText>
+          <w:instrText xml:space="preserve"> PAGEREF _Toc486319623 \h </w:instrText>
         </w:r>
         <w:r>
           <w:rPr>
@@ -849,7 +849,7 @@
             <w:noProof/>
             <w:webHidden/>
           </w:rPr>
-          <w:t>2</w:t>
+          <w:t>6</w:t>
         </w:r>
         <w:r>
           <w:rPr>
@@ -908,7 +908,7 @@
           <w:lang w:val="en-GB"/>
         </w:rPr>
       </w:pPr>
-      <w:bookmarkStart w:id="0" w:name="_Toc486016419"/>
+      <w:bookmarkStart w:id="0" w:name="_Toc486319617"/>
       <w:r>
         <w:rPr>
           <w:lang w:val="en-GB"/>
@@ -952,7 +952,15 @@
         <w:rPr>
           <w:lang w:val="en-GB"/>
         </w:rPr>
-        <w:t xml:space="preserve">of my project </w:t>
+        <w:t>of my pr</w:t>
+      </w:r>
+      <w:bookmarkStart w:id="1" w:name="_GoBack"/>
+      <w:bookmarkEnd w:id="1"/>
+      <w:r>
+        <w:rPr>
+          <w:lang w:val="en-GB"/>
+        </w:rPr>
+        <w:t xml:space="preserve">oject </w:t>
       </w:r>
       <w:r>
         <w:rPr>
@@ -1241,7 +1249,7 @@
           <w:lang w:val="en-GB"/>
         </w:rPr>
       </w:pPr>
-      <w:bookmarkStart w:id="1" w:name="_Toc486016420"/>
+      <w:bookmarkStart w:id="2" w:name="_Toc486319618"/>
       <w:r>
         <w:rPr>
           <w:lang w:val="en-GB"/>
@@ -1255,7 +1263,7 @@
         </w:rPr>
         <w:t>Steps</w:t>
       </w:r>
-      <w:bookmarkEnd w:id="1"/>
+      <w:bookmarkEnd w:id="2"/>
     </w:p>
     <w:p>
       <w:pPr>
@@ -1950,7 +1958,7 @@
           <w:lang w:val="en-GB"/>
         </w:rPr>
       </w:pPr>
-      <w:bookmarkStart w:id="2" w:name="_Toc486016421"/>
+      <w:bookmarkStart w:id="3" w:name="_Toc486319619"/>
       <w:r>
         <w:rPr>
           <w:lang w:val="en-GB"/>
@@ -1958,7 +1966,7 @@
         <w:lastRenderedPageBreak/>
         <w:t>Results</w:t>
       </w:r>
-      <w:bookmarkEnd w:id="2"/>
+      <w:bookmarkEnd w:id="3"/>
     </w:p>
     <w:p>
       <w:pPr>
@@ -1967,7 +1975,7 @@
           <w:lang w:val="en-GB"/>
         </w:rPr>
       </w:pPr>
-      <w:bookmarkStart w:id="3" w:name="_Toc486016422"/>
+      <w:bookmarkStart w:id="4" w:name="_Toc486319620"/>
       <w:r>
         <w:rPr>
           <w:lang w:val="en-GB"/>
@@ -1986,7 +1994,7 @@
         </w:rPr>
         <w:t xml:space="preserve"> SD Card Storage</w:t>
       </w:r>
-      <w:bookmarkEnd w:id="3"/>
+      <w:bookmarkEnd w:id="4"/>
     </w:p>
     <w:p>
       <w:pPr>
@@ -2629,7 +2637,7 @@
           <w:lang w:val="en-GB"/>
         </w:rPr>
       </w:pPr>
-      <w:bookmarkStart w:id="4" w:name="_Toc486016423"/>
+      <w:bookmarkStart w:id="5" w:name="_Toc486319621"/>
       <w:r>
         <w:rPr>
           <w:lang w:val="en-GB"/>
@@ -2643,7 +2651,7 @@
         </w:rPr>
         <w:t>Connectivity &amp; MQTT Client</w:t>
       </w:r>
-      <w:bookmarkEnd w:id="4"/>
+      <w:bookmarkEnd w:id="5"/>
     </w:p>
     <w:p>
       <w:pPr>
@@ -2695,13 +2703,7 @@
         <w:rPr>
           <w:lang w:val="en-GB"/>
         </w:rPr>
-        <w:t xml:space="preserve">tries to </w:t>
-      </w:r>
-      <w:r>
-        <w:rPr>
-          <w:lang w:val="en-GB"/>
-        </w:rPr>
-        <w:t xml:space="preserve">repeatedly </w:t>
+        <w:t xml:space="preserve">tries to repeatedly </w:t>
       </w:r>
       <w:r>
         <w:rPr>
@@ -2794,14 +2796,13 @@
           <w:lang w:val="en-GB"/>
         </w:rPr>
       </w:pPr>
-      <w:bookmarkStart w:id="5" w:name="_Toc486016424"/>
+      <w:bookmarkStart w:id="6" w:name="_Toc486319622"/>
       <w:r>
         <w:rPr>
           <w:lang w:val="en-GB"/>
         </w:rPr>
         <w:t xml:space="preserve">GPS Record </w:t>
       </w:r>
-      <w:bookmarkEnd w:id="5"/>
       <w:proofErr w:type="spellStart"/>
       <w:r>
         <w:rPr>
@@ -2809,6 +2810,7 @@
         </w:rPr>
         <w:t>Visualiser</w:t>
       </w:r>
+      <w:bookmarkEnd w:id="6"/>
       <w:proofErr w:type="spellEnd"/>
     </w:p>
     <w:p>
@@ -2943,7 +2945,7 @@
           <w:lang w:val="en-GB"/>
         </w:rPr>
       </w:pPr>
-      <w:bookmarkStart w:id="6" w:name="_Toc486016425"/>
+      <w:bookmarkStart w:id="7" w:name="_Toc486319623"/>
       <w:r>
         <w:rPr>
           <w:lang w:val="en-GB"/>
@@ -2951,7 +2953,7 @@
         <w:lastRenderedPageBreak/>
         <w:t>Discussion</w:t>
       </w:r>
-      <w:bookmarkEnd w:id="6"/>
+      <w:bookmarkEnd w:id="7"/>
     </w:p>
     <w:p>
       <w:pPr>
@@ -2996,7 +2998,19 @@
         <w:rPr>
           <w:lang w:val="en-GB"/>
         </w:rPr>
-        <w:t xml:space="preserve">This setup could be used to track the cat – although the card would have to be manually removed and read on a computer. A simple </w:t>
+        <w:t xml:space="preserve">This setup could be used to track the cat – although the card would have to be manually removed and read on a computer. </w:t>
+      </w:r>
+      <w:r>
+        <w:rPr>
+          <w:lang w:val="en-GB"/>
+        </w:rPr>
+        <w:t>I also created a</w:t>
+      </w:r>
+      <w:r>
+        <w:rPr>
+          <w:lang w:val="en-GB"/>
+        </w:rPr>
+        <w:t xml:space="preserve"> simple </w:t>
       </w:r>
       <w:proofErr w:type="spellStart"/>
       <w:r>
@@ -3010,7 +3024,7 @@
         <w:rPr>
           <w:lang w:val="en-GB"/>
         </w:rPr>
-        <w:t xml:space="preserve"> was created to read the CSV file.</w:t>
+        <w:t xml:space="preserve"> to read the CSV file.</w:t>
       </w:r>
     </w:p>
     <w:p>
@@ -3123,8 +3137,6 @@
         </w:rPr>
         <w:t>old libraries.</w:t>
       </w:r>
-      <w:bookmarkStart w:id="7" w:name="_GoBack"/>
-      <w:bookmarkEnd w:id="7"/>
     </w:p>
     <w:sectPr>
       <w:pgSz w:w="11906" w:h="16838" w:code="9"/>
@@ -8354,7 +8366,7 @@
 </file>
 
 <file path=customXml/itemProps1.xml><?xml version="1.0" encoding="utf-8"?>
-<ds:datastoreItem xmlns:ds="http://schemas.openxmlformats.org/officeDocument/2006/customXml" ds:itemID="{DA3C9A3A-7AB9-464E-B09B-A3F4E614C640}">
+<ds:datastoreItem xmlns:ds="http://schemas.openxmlformats.org/officeDocument/2006/customXml" ds:itemID="{E1431F5E-56A9-46AB-9AFC-BA584A4E57CF}">
   <ds:schemaRefs>
     <ds:schemaRef ds:uri="http://schemas.openxmlformats.org/officeDocument/2006/bibliography"/>
   </ds:schemaRefs>

</xml_diff>